<commit_message>
Avela fixed fonts and reference
</commit_message>
<xml_diff>
--- a/VHMHC300 Final Document/Final Document - BIT Group - VMHC300 QIP Group Project.docx
+++ b/VHMHC300 Final Document/Final Document - BIT Group - VMHC300 QIP Group Project.docx
@@ -31,6 +31,9 @@
             </w:rPr>
           </w:pPr>
           <w:r>
+            <w:rPr>
+              <w:noProof/>
+            </w:rPr>
             <mc:AlternateContent>
               <mc:Choice Requires="wps">
                 <w:drawing>
@@ -689,6 +692,9 @@
             </w:rPr>
           </w:pPr>
           <w:r>
+            <w:rPr>
+              <w:noProof/>
+            </w:rPr>
             <w:drawing>
               <wp:inline distT="0" distB="0" distL="0" distR="0" wp14:anchorId="6F4792E2" wp14:editId="6A644FC6">
                 <wp:extent cx="3171825" cy="1238250"/>
@@ -906,6 +912,7 @@
         </w:p>
         <w:p>
           <w:pPr>
+            <w:spacing w:line="360" w:lineRule="auto"/>
             <w:rPr>
               <w:rFonts w:ascii="Arial" w:hAnsi="Arial" w:cs="Arial"/>
             </w:rPr>
@@ -920,16 +927,8 @@
             <w:rPr>
               <w:rFonts w:ascii="Arial" w:hAnsi="Arial" w:cs="Arial"/>
             </w:rPr>
-            <w:t xml:space="preserve">Feedback </w:t>
+            <w:t>Feedback was given</w:t>
           </w:r>
-          <w:proofErr w:type="gramStart"/>
-          <w:r>
-            <w:rPr>
-              <w:rFonts w:ascii="Arial" w:hAnsi="Arial" w:cs="Arial"/>
-            </w:rPr>
-            <w:t>was given</w:t>
-          </w:r>
-          <w:proofErr w:type="gramEnd"/>
           <w:r>
             <w:rPr>
               <w:rFonts w:ascii="Arial" w:hAnsi="Arial" w:cs="Arial"/>
@@ -940,21 +939,7 @@
             <w:rPr>
               <w:rFonts w:ascii="Arial" w:hAnsi="Arial" w:cs="Arial"/>
             </w:rPr>
-            <w:t xml:space="preserve"> while conducting interviews and this is reflected upon during evaluation where the limitations encountered are also addressed. The concerns of using the CDSS </w:t>
-          </w:r>
-          <w:proofErr w:type="gramStart"/>
-          <w:r>
-            <w:rPr>
-              <w:rFonts w:ascii="Arial" w:hAnsi="Arial" w:cs="Arial"/>
-            </w:rPr>
-            <w:t>are discussed</w:t>
-          </w:r>
-          <w:proofErr w:type="gramEnd"/>
-          <w:r>
-            <w:rPr>
-              <w:rFonts w:ascii="Arial" w:hAnsi="Arial" w:cs="Arial"/>
-            </w:rPr>
-            <w:t xml:space="preserve"> in detail under how it would impact nursing management. </w:t>
+            <w:t xml:space="preserve"> while conducting interviews and this is reflected upon during evaluation where the limitations encountered are also addressed. The concerns of using the CDSS are discussed in detail under how it would impact nursing management. </w:t>
           </w:r>
           <w:r>
             <w:rPr>
@@ -1076,23 +1061,7 @@
               <w:rFonts w:ascii="Arial" w:eastAsia="Times New Roman" w:hAnsi="Arial" w:cs="Arial"/>
               <w:kern w:val="28"/>
             </w:rPr>
-            <w:t xml:space="preserve">is composed of our work, and when other authors have </w:t>
-          </w:r>
-          <w:proofErr w:type="gramStart"/>
-          <w:r>
-            <w:rPr>
-              <w:rFonts w:ascii="Arial" w:eastAsia="Times New Roman" w:hAnsi="Arial" w:cs="Arial"/>
-              <w:kern w:val="28"/>
-            </w:rPr>
-            <w:t>been consulted</w:t>
-          </w:r>
-          <w:proofErr w:type="gramEnd"/>
-          <w:r>
-            <w:rPr>
-              <w:rFonts w:ascii="Arial" w:eastAsia="Times New Roman" w:hAnsi="Arial" w:cs="Arial"/>
-              <w:kern w:val="28"/>
-            </w:rPr>
-            <w:t>, we have paraphrased and referenced accordingly</w:t>
+            <w:t>is composed of our work, and when other authors have been consulted, we have paraphrased and referenced accordingly</w:t>
           </w:r>
           <w:r>
             <w:rPr>
@@ -1125,17 +1094,8 @@
               <w:rFonts w:ascii="Arial" w:eastAsia="Times New Roman" w:hAnsi="Arial" w:cs="Arial"/>
               <w:kern w:val="28"/>
             </w:rPr>
-            <w:t>Furthermore, I am aware that any evidence of plagiarism contained herein will render this submission, in its entirety, to be discredited, and will warrant disciplinary action</w:t>
+            <w:t xml:space="preserve">Furthermore, I am aware that any evidence of plagiarism contained herein will render this submission, in its entirety, to be discredited, and will warrant disciplinary action.  </w:t>
           </w:r>
-          <w:proofErr w:type="gramStart"/>
-          <w:r>
-            <w:rPr>
-              <w:rFonts w:ascii="Arial" w:eastAsia="Times New Roman" w:hAnsi="Arial" w:cs="Arial"/>
-              <w:kern w:val="28"/>
-            </w:rPr>
-            <w:t xml:space="preserve">.  </w:t>
-          </w:r>
-          <w:proofErr w:type="gramEnd"/>
         </w:p>
         <w:p>
           <w:pPr>
@@ -1153,23 +1113,7 @@
               <w:rFonts w:ascii="Arial" w:eastAsia="Times New Roman" w:hAnsi="Arial" w:cs="Arial"/>
               <w:kern w:val="28"/>
             </w:rPr>
-            <w:t xml:space="preserve">All references and quotations have been attributed to their source, </w:t>
-          </w:r>
-          <w:proofErr w:type="gramStart"/>
-          <w:r>
-            <w:rPr>
-              <w:rFonts w:ascii="Arial" w:eastAsia="Times New Roman" w:hAnsi="Arial" w:cs="Arial"/>
-              <w:kern w:val="28"/>
-            </w:rPr>
-            <w:t>cited</w:t>
-          </w:r>
-          <w:proofErr w:type="gramEnd"/>
-          <w:r>
-            <w:rPr>
-              <w:rFonts w:ascii="Arial" w:eastAsia="Times New Roman" w:hAnsi="Arial" w:cs="Arial"/>
-              <w:kern w:val="28"/>
-            </w:rPr>
-            <w:t xml:space="preserve"> and included in the list of references.   </w:t>
+            <w:t xml:space="preserve">All references and quotations have been attributed to their source, cited and included in the list of references.   </w:t>
           </w:r>
         </w:p>
         <w:p>
@@ -1196,23 +1140,13 @@
             </w:rPr>
             <w:t xml:space="preserve"> </w:t>
           </w:r>
-          <w:proofErr w:type="spellStart"/>
           <w:r>
             <w:rPr>
               <w:rFonts w:ascii="Arial" w:eastAsia="Times New Roman" w:hAnsi="Arial" w:cs="Arial"/>
               <w:kern w:val="28"/>
               <w:u w:val="single"/>
             </w:rPr>
-            <w:t>Nkanini</w:t>
-          </w:r>
-          <w:proofErr w:type="spellEnd"/>
-          <w:r>
-            <w:rPr>
-              <w:rFonts w:ascii="Arial" w:eastAsia="Times New Roman" w:hAnsi="Arial" w:cs="Arial"/>
-              <w:kern w:val="28"/>
-              <w:u w:val="single"/>
-            </w:rPr>
-            <w:t xml:space="preserve"> Avela</w:t>
+            <w:t>Nkanini Avela</w:t>
           </w:r>
           <w:r>
             <w:rPr>
@@ -1483,14 +1417,12 @@
                 </w:rPr>
                 <w:fldChar w:fldCharType="separate"/>
               </w:r>
-              <w:proofErr w:type="gramStart"/>
               <w:r>
                 <w:rPr>
                   <w:webHidden/>
                 </w:rPr>
                 <w:t>1</w:t>
               </w:r>
-              <w:proofErr w:type="gramEnd"/>
               <w:r>
                 <w:rPr>
                   <w:webHidden/>
@@ -3626,6 +3558,7 @@
     <w:p>
       <w:pPr>
         <w:pStyle w:val="Heading1"/>
+        <w:spacing w:line="360" w:lineRule="auto"/>
         <w:ind w:left="646"/>
         <w:rPr>
           <w:rFonts w:ascii="Arial" w:eastAsiaTheme="minorHAnsi" w:hAnsi="Arial" w:cs="Arial"/>
@@ -3668,6 +3601,7 @@
     </w:p>
     <w:p>
       <w:pPr>
+        <w:spacing w:line="360" w:lineRule="auto"/>
         <w:ind w:left="646" w:right="646"/>
         <w:rPr>
           <w:rFonts w:ascii="Arial" w:hAnsi="Arial" w:cs="Arial"/>
@@ -3750,6 +3684,7 @@
     </w:p>
     <w:p>
       <w:pPr>
+        <w:spacing w:line="360" w:lineRule="auto"/>
         <w:ind w:left="646" w:right="646"/>
         <w:rPr>
           <w:rFonts w:ascii="Arial" w:hAnsi="Arial" w:cs="Arial"/>
@@ -3824,6 +3759,7 @@
     </w:p>
     <w:p>
       <w:pPr>
+        <w:spacing w:line="360" w:lineRule="auto"/>
         <w:ind w:left="646" w:right="646"/>
         <w:rPr>
           <w:rFonts w:ascii="Arial" w:hAnsi="Arial" w:cs="Arial"/>
@@ -3882,6 +3818,7 @@
     </w:p>
     <w:p>
       <w:pPr>
+        <w:spacing w:line="360" w:lineRule="auto"/>
         <w:ind w:left="646" w:right="646"/>
         <w:rPr>
           <w:rFonts w:ascii="Arial" w:hAnsi="Arial" w:cs="Arial"/>
@@ -3964,6 +3901,7 @@
     </w:p>
     <w:p>
       <w:pPr>
+        <w:spacing w:line="360" w:lineRule="auto"/>
         <w:ind w:left="646" w:right="646"/>
         <w:rPr>
           <w:rFonts w:ascii="Arial" w:hAnsi="Arial" w:cs="Arial"/>
@@ -4049,21 +3987,7 @@
         <w:rPr>
           <w:rFonts w:ascii="Arial" w:hAnsi="Arial" w:cs="Arial"/>
         </w:rPr>
-        <w:t xml:space="preserve">(Tenny &amp; </w:t>
-      </w:r>
-      <w:proofErr w:type="spellStart"/>
-      <w:r>
-        <w:rPr>
-          <w:rFonts w:ascii="Arial" w:hAnsi="Arial" w:cs="Arial"/>
-        </w:rPr>
-        <w:t>Varacallo</w:t>
-      </w:r>
-      <w:proofErr w:type="spellEnd"/>
-      <w:r>
-        <w:rPr>
-          <w:rFonts w:ascii="Arial" w:hAnsi="Arial" w:cs="Arial"/>
-        </w:rPr>
-        <w:t>, 2022)</w:t>
+        <w:t>(Tenny &amp; Varacallo, 2022)</w:t>
       </w:r>
       <w:r>
         <w:rPr>
@@ -4080,6 +4004,7 @@
     </w:p>
     <w:p>
       <w:pPr>
+        <w:spacing w:line="360" w:lineRule="auto"/>
         <w:ind w:left="646" w:right="646"/>
         <w:rPr>
           <w:rFonts w:ascii="Arial" w:hAnsi="Arial" w:cs="Arial"/>
@@ -4113,25 +4038,12 @@
         <w:rPr>
           <w:rFonts w:ascii="Arial" w:hAnsi="Arial" w:cs="Arial"/>
         </w:rPr>
-        <w:t xml:space="preserve"> critical decision-making when diagnosing and treating cancer patients. We will also look at how CDSS helps improve patient safety when delivering effective oncology care and how it will improve the overall quality when used in hospitals. Management of the risk in late cancer diagnosis will also </w:t>
-      </w:r>
-      <w:proofErr w:type="gramStart"/>
-      <w:r>
-        <w:rPr>
-          <w:rFonts w:ascii="Arial" w:hAnsi="Arial" w:cs="Arial"/>
-        </w:rPr>
-        <w:t>be compared</w:t>
-      </w:r>
-      <w:proofErr w:type="gramEnd"/>
-      <w:r>
-        <w:rPr>
-          <w:rFonts w:ascii="Arial" w:hAnsi="Arial" w:cs="Arial"/>
-        </w:rPr>
-        <w:t xml:space="preserve"> to having the CDSS in place. </w:t>
+        <w:t xml:space="preserve"> critical decision-making when diagnosing and treating cancer patients. We will also look at how CDSS helps improve patient safety when delivering effective oncology care and how it will improve the overall quality when used in hospitals. Management of the risk in late cancer diagnosis will also be compared to having the CDSS in place. </w:t>
       </w:r>
     </w:p>
     <w:p>
       <w:pPr>
+        <w:spacing w:line="360" w:lineRule="auto"/>
         <w:ind w:left="646" w:right="646"/>
         <w:rPr>
           <w:rFonts w:ascii="Arial" w:hAnsi="Arial" w:cs="Arial"/>
@@ -4141,6 +4053,7 @@
     <w:p>
       <w:pPr>
         <w:pStyle w:val="Heading1"/>
+        <w:spacing w:line="360" w:lineRule="auto"/>
         <w:ind w:left="646" w:right="646"/>
         <w:rPr>
           <w:rFonts w:ascii="Arial" w:hAnsi="Arial" w:cs="Arial"/>
@@ -4156,6 +4069,7 @@
           <w:sz w:val="32"/>
           <w:szCs w:val="32"/>
         </w:rPr>
+        <w:lastRenderedPageBreak/>
         <w:t>2.INTRODUCTION</w:t>
       </w:r>
       <w:bookmarkEnd w:id="7"/>
@@ -4163,6 +4077,7 @@
     </w:p>
     <w:p>
       <w:pPr>
+        <w:spacing w:line="360" w:lineRule="auto"/>
         <w:ind w:left="646" w:right="646"/>
         <w:rPr>
           <w:rFonts w:ascii="Arial" w:hAnsi="Arial" w:cs="Arial"/>
@@ -4172,25 +4087,12 @@
         <w:rPr>
           <w:rFonts w:ascii="Arial" w:hAnsi="Arial" w:cs="Arial"/>
         </w:rPr>
-        <w:t xml:space="preserve">Cancer misdiagnosis may occur at any stage during the cancer misdiagnosis process. Human error, such as a doctor’s negligence or incompetence when deciding which kinds of cancer tests would </w:t>
-      </w:r>
-      <w:proofErr w:type="gramStart"/>
-      <w:r>
-        <w:rPr>
-          <w:rFonts w:ascii="Arial" w:hAnsi="Arial" w:cs="Arial"/>
-        </w:rPr>
-        <w:t>be needed</w:t>
-      </w:r>
-      <w:proofErr w:type="gramEnd"/>
-      <w:r>
-        <w:rPr>
-          <w:rFonts w:ascii="Arial" w:hAnsi="Arial" w:cs="Arial"/>
-        </w:rPr>
-        <w:t>, can result in cancer misdiagnosis. Misdiagnosis of cancer may occur during the testing process, such as errors in performing diagnostic imaging or poor cell sample collection for a biopsy.</w:t>
+        <w:t>Cancer misdiagnosis may occur at any stage during the cancer misdiagnosis process. Human error, such as a doctor’s negligence or incompetence when deciding which kinds of cancer tests would be needed, can result in cancer misdiagnosis. Misdiagnosis of cancer may occur during the testing process, such as errors in performing diagnostic imaging or poor cell sample collection for a biopsy.</w:t>
       </w:r>
     </w:p>
     <w:p>
       <w:pPr>
+        <w:spacing w:line="360" w:lineRule="auto"/>
         <w:ind w:left="646" w:right="646"/>
         <w:rPr>
           <w:rFonts w:ascii="Arial" w:hAnsi="Arial" w:cs="Arial"/>
@@ -4200,12 +4102,12 @@
         <w:rPr>
           <w:rFonts w:ascii="Arial" w:hAnsi="Arial" w:cs="Arial"/>
         </w:rPr>
-        <w:lastRenderedPageBreak/>
         <w:t xml:space="preserve">Our topic is about designing a clinical decision support system (CDSS) directed towards cancer patients, with adherence to Evidence-Based Medicine guidelines. According to (Dotson, 2015), Evidence-Based Medicine is the conscientious, explicit, and judicious use of current best evidence in making decisions about the care of individual patients. The main objective of this system is to provide concrete medical information and aid in the diagnosis of cancer patients, in other words, improving the quality of care they receive. </w:t>
       </w:r>
     </w:p>
     <w:p>
       <w:pPr>
+        <w:spacing w:line="360" w:lineRule="auto"/>
         <w:ind w:left="646" w:right="646"/>
         <w:rPr>
           <w:rFonts w:ascii="Arial" w:hAnsi="Arial" w:cs="Arial"/>
@@ -4215,25 +4117,12 @@
         <w:rPr>
           <w:rFonts w:ascii="Arial" w:hAnsi="Arial" w:cs="Arial"/>
         </w:rPr>
-        <w:t xml:space="preserve">The following aspects </w:t>
-      </w:r>
-      <w:proofErr w:type="gramStart"/>
-      <w:r>
-        <w:rPr>
-          <w:rFonts w:ascii="Arial" w:hAnsi="Arial" w:cs="Arial"/>
-        </w:rPr>
-        <w:t>are discussed</w:t>
-      </w:r>
-      <w:proofErr w:type="gramEnd"/>
-      <w:r>
-        <w:rPr>
-          <w:rFonts w:ascii="Arial" w:hAnsi="Arial" w:cs="Arial"/>
-        </w:rPr>
-        <w:t xml:space="preserve"> in the report below, quality standards applicable to the project, identification of the problem including factors that contribute to the problem, and clarification of the most important concepts. By addressing these aspects comprehensively, the purpose of this report is to provide a thorough overview and understanding, planning, and execution of a CDSS tailored for cancer patients, thereby improving patient care and clinical outcomes in oncology practice.</w:t>
+        <w:t>The following aspects are discussed in the report below, quality standards applicable to the project, identification of the problem including factors that contribute to the problem, and clarification of the most important concepts. By addressing these aspects comprehensively, the purpose of this report is to provide a thorough overview and understanding, planning, and execution of a CDSS tailored for cancer patients, thereby improving patient care and clinical outcomes in oncology practice.</w:t>
       </w:r>
     </w:p>
     <w:p>
       <w:pPr>
+        <w:spacing w:line="360" w:lineRule="auto"/>
         <w:ind w:left="646" w:right="646"/>
         <w:rPr>
           <w:rFonts w:ascii="Arial" w:hAnsi="Arial" w:cs="Arial"/>
@@ -4243,6 +4132,7 @@
     <w:p>
       <w:pPr>
         <w:pStyle w:val="Heading1"/>
+        <w:spacing w:line="360" w:lineRule="auto"/>
         <w:ind w:left="646" w:right="646"/>
         <w:rPr>
           <w:rFonts w:ascii="Arial" w:hAnsi="Arial" w:cs="Arial"/>
@@ -4269,6 +4159,7 @@
     </w:p>
     <w:p>
       <w:pPr>
+        <w:spacing w:line="360" w:lineRule="auto"/>
         <w:ind w:left="646" w:right="646"/>
         <w:rPr>
           <w:rFonts w:ascii="Arial" w:hAnsi="Arial" w:cs="Arial"/>
@@ -4278,53 +4169,19 @@
         <w:rPr>
           <w:rFonts w:ascii="Arial" w:hAnsi="Arial" w:cs="Arial"/>
         </w:rPr>
-        <w:t xml:space="preserve">Quality standards ensure that things </w:t>
-      </w:r>
-      <w:proofErr w:type="gramStart"/>
-      <w:r>
-        <w:rPr>
-          <w:rFonts w:ascii="Arial" w:hAnsi="Arial" w:cs="Arial"/>
-        </w:rPr>
-        <w:t>are done</w:t>
-      </w:r>
-      <w:proofErr w:type="gramEnd"/>
-      <w:r>
-        <w:rPr>
-          <w:rFonts w:ascii="Arial" w:hAnsi="Arial" w:cs="Arial"/>
-        </w:rPr>
-        <w:t xml:space="preserve"> the same way every time, support best practices, and encourage teamwork in different areas (Jerry, 2020). Besides working to prevent illness, cancer diagnosis and treatment programs also focus on improving the quality of life for those who have survived cancer. (Organization, 2024). Establishing certain standards is crucial as we implement the Clinical Decision Support System (CDSS), which </w:t>
-      </w:r>
-      <w:proofErr w:type="gramStart"/>
-      <w:r>
-        <w:rPr>
-          <w:rFonts w:ascii="Arial" w:hAnsi="Arial" w:cs="Arial"/>
-        </w:rPr>
-        <w:t>is designed</w:t>
-      </w:r>
-      <w:proofErr w:type="gramEnd"/>
-      <w:r>
-        <w:rPr>
-          <w:rFonts w:ascii="Arial" w:hAnsi="Arial" w:cs="Arial"/>
-        </w:rPr>
-        <w:t xml:space="preserve"> for treating cancer. The main rules that nurses must adhere to when diagnosing and treating cancer will </w:t>
-      </w:r>
-      <w:proofErr w:type="gramStart"/>
-      <w:r>
-        <w:rPr>
-          <w:rFonts w:ascii="Arial" w:hAnsi="Arial" w:cs="Arial"/>
-        </w:rPr>
-        <w:t>be emphasized</w:t>
-      </w:r>
-      <w:proofErr w:type="gramEnd"/>
-      <w:r>
-        <w:rPr>
-          <w:rFonts w:ascii="Arial" w:hAnsi="Arial" w:cs="Arial"/>
-        </w:rPr>
-        <w:t xml:space="preserve"> in this section.</w:t>
+        <w:t xml:space="preserve">Quality standards ensure that things are done the same way every time, support best practices, and encourage teamwork in different areas (Jerry, 2020). Besides working to prevent illness, cancer diagnosis and treatment programs also focus on improving the quality of life for those who have survived cancer. (Organization, 2024). Establishing certain standards is </w:t>
+      </w:r>
+      <w:r>
+        <w:rPr>
+          <w:rFonts w:ascii="Arial" w:hAnsi="Arial" w:cs="Arial"/>
+        </w:rPr>
+        <w:lastRenderedPageBreak/>
+        <w:t>crucial as we implement the Clinical Decision Support System (CDSS), which is designed for treating cancer. The main rules that nurses must adhere to when diagnosing and treating cancer will be emphasized in this section.</w:t>
       </w:r>
     </w:p>
     <w:p>
       <w:pPr>
+        <w:spacing w:line="360" w:lineRule="auto"/>
         <w:ind w:left="646" w:right="646"/>
         <w:rPr>
           <w:rFonts w:ascii="Arial" w:hAnsi="Arial" w:cs="Arial"/>
@@ -4345,6 +4202,7 @@
     </w:p>
     <w:p>
       <w:pPr>
+        <w:spacing w:line="360" w:lineRule="auto"/>
         <w:ind w:left="646" w:right="646"/>
         <w:rPr>
           <w:rFonts w:ascii="Arial" w:hAnsi="Arial" w:cs="Arial"/>
@@ -4354,18 +4212,12 @@
         <w:rPr>
           <w:rFonts w:ascii="Arial" w:hAnsi="Arial" w:cs="Arial"/>
         </w:rPr>
-        <w:t xml:space="preserve">The government created a plan called the National Cancer Control Program (NCCP) to focus on preventing cancer, finding it early, and providing treatment and care for patients across the country (Agency, 2023). This program includes strategies, policies, and initiatives designed to reduce the effects of cancer and improve patient outcomes (Programme, 2023). The NCCP focuses on important goals for managing cancer, such as encouraging healthy lifestyles to help prevent it, starting screening programs for early detection, ensuring that people have access to quality care and support, and boosting research to track cancer trends (Technicians, 2024). Overall, the NCCP provides a strong framework for a more coordinated and unified approach to cancer control. It aims to </w:t>
-      </w:r>
-      <w:r>
-        <w:rPr>
-          <w:rFonts w:ascii="Arial" w:hAnsi="Arial" w:cs="Arial"/>
-        </w:rPr>
-        <w:lastRenderedPageBreak/>
-        <w:t>lower cancer rates and deaths, improve the quality of life for patients and survivors, and lessen the social and economic impact of the disease on individuals and communities.</w:t>
+        <w:t>The government created a plan called the National Cancer Control Program (NCCP) to focus on preventing cancer, finding it early, and providing treatment and care for patients across the country (Agency, 2023). This program includes strategies, policies, and initiatives designed to reduce the effects of cancer and improve patient outcomes (Programme, 2023). The NCCP focuses on important goals for managing cancer, such as encouraging healthy lifestyles to help prevent it, starting screening programs for early detection, ensuring that people have access to quality care and support, and boosting research to track cancer trends (Technicians, 2024). Overall, the NCCP provides a strong framework for a more coordinated and unified approach to cancer control. It aims to lower cancer rates and deaths, improve the quality of life for patients and survivors, and lessen the social and economic impact of the disease on individuals and communities.</w:t>
       </w:r>
     </w:p>
     <w:p>
       <w:pPr>
+        <w:spacing w:line="360" w:lineRule="auto"/>
         <w:ind w:left="646" w:right="646"/>
         <w:rPr>
           <w:rFonts w:ascii="Arial" w:hAnsi="Arial" w:cs="Arial"/>
@@ -4395,6 +4247,7 @@
     </w:p>
     <w:p>
       <w:pPr>
+        <w:spacing w:line="360" w:lineRule="auto"/>
         <w:ind w:left="646" w:right="646"/>
         <w:rPr>
           <w:rFonts w:ascii="Arial" w:hAnsi="Arial" w:cs="Arial"/>
@@ -4404,67 +4257,12 @@
         <w:rPr>
           <w:rFonts w:ascii="Arial" w:hAnsi="Arial" w:cs="Arial"/>
         </w:rPr>
-        <w:t xml:space="preserve">The South African Nursing Council (SANC) guidelines offer a framework for nurses providing cancer care, ensuring that care is focused on patients and meets </w:t>
-      </w:r>
-      <w:proofErr w:type="gramStart"/>
-      <w:r>
-        <w:rPr>
-          <w:rFonts w:ascii="Arial" w:hAnsi="Arial" w:cs="Arial"/>
-        </w:rPr>
-        <w:t>high standards</w:t>
-      </w:r>
-      <w:proofErr w:type="gramEnd"/>
-      <w:r>
-        <w:rPr>
-          <w:rFonts w:ascii="Arial" w:hAnsi="Arial" w:cs="Arial"/>
-        </w:rPr>
-        <w:t xml:space="preserve"> (Council S. A., 2020). Oncology nurses follow the SANC's guidelines for practice and receive specialized education and training (Staff, 2023). They adhere to ethical principles while caring for cancer patients, respecting their </w:t>
-      </w:r>
-      <w:proofErr w:type="gramStart"/>
-      <w:r>
-        <w:rPr>
-          <w:rFonts w:ascii="Arial" w:hAnsi="Arial" w:cs="Arial"/>
-        </w:rPr>
-        <w:t>rights</w:t>
-      </w:r>
-      <w:proofErr w:type="gramEnd"/>
-      <w:r>
-        <w:rPr>
-          <w:rFonts w:ascii="Arial" w:hAnsi="Arial" w:cs="Arial"/>
-        </w:rPr>
-        <w:t xml:space="preserve"> and encouraging informed choices (Mary Johnson, 2024). Nurses </w:t>
-      </w:r>
-      <w:proofErr w:type="gramStart"/>
-      <w:r>
-        <w:rPr>
-          <w:rFonts w:ascii="Arial" w:hAnsi="Arial" w:cs="Arial"/>
-        </w:rPr>
-        <w:t>are encouraged</w:t>
-      </w:r>
-      <w:proofErr w:type="gramEnd"/>
-      <w:r>
-        <w:rPr>
-          <w:rFonts w:ascii="Arial" w:hAnsi="Arial" w:cs="Arial"/>
-        </w:rPr>
-        <w:t xml:space="preserve"> to keep learning to stay informed about the newest developments in cancer care (DAVIDS, 2006). Teaming up with other healthcare workers ensures that patients receive comprehensive and coordinated care throughout their cancer journey, which </w:t>
-      </w:r>
-      <w:proofErr w:type="gramStart"/>
-      <w:r>
-        <w:rPr>
-          <w:rFonts w:ascii="Arial" w:hAnsi="Arial" w:cs="Arial"/>
-        </w:rPr>
-        <w:t>ultimately leads</w:t>
-      </w:r>
-      <w:proofErr w:type="gramEnd"/>
-      <w:r>
-        <w:rPr>
-          <w:rFonts w:ascii="Arial" w:hAnsi="Arial" w:cs="Arial"/>
-        </w:rPr>
-        <w:t xml:space="preserve"> to better outcomes for patients in South Africa (Council, 2024).</w:t>
+        <w:t>The South African Nursing Council (SANC) guidelines offer a framework for nurses providing cancer care, ensuring that care is focused on patients and meets high standards (Council S. A., 2020). Oncology nurses follow the SANC's guidelines for practice and receive specialized education and training (Staff, 2023). They adhere to ethical principles while caring for cancer patients, respecting their rights and encouraging informed choices (Mary Johnson, 2024). Nurses are encouraged to keep learning to stay informed about the newest developments in cancer care (DAVIDS, 2006). Teaming up with other healthcare workers ensures that patients receive comprehensive and coordinated care throughout their cancer journey, which ultimately leads to better outcomes for patients in South Africa (Council, 2024).</w:t>
       </w:r>
     </w:p>
     <w:p>
       <w:pPr>
+        <w:spacing w:line="360" w:lineRule="auto"/>
         <w:ind w:left="646" w:right="646"/>
         <w:rPr>
           <w:rFonts w:ascii="Arial" w:hAnsi="Arial" w:cs="Arial"/>
@@ -4480,11 +4278,13 @@
           <w:sz w:val="28"/>
           <w:szCs w:val="28"/>
         </w:rPr>
+        <w:lastRenderedPageBreak/>
         <w:t>Evidence-Based Practice (EBP) Guidelines</w:t>
       </w:r>
     </w:p>
     <w:p>
       <w:pPr>
+        <w:spacing w:line="360" w:lineRule="auto"/>
         <w:ind w:left="646" w:right="646"/>
         <w:rPr>
           <w:rFonts w:ascii="Arial" w:hAnsi="Arial" w:cs="Arial"/>
@@ -4536,11 +4336,9 @@
       <w:r>
         <w:fldChar w:fldCharType="separate"/>
       </w:r>
-      <w:proofErr w:type="gramStart"/>
       <w:r>
         <w:t>1</w:t>
       </w:r>
-      <w:proofErr w:type="gramEnd"/>
       <w:r>
         <w:fldChar w:fldCharType="end"/>
       </w:r>
@@ -4873,15 +4671,7 @@
               <w:ind w:left="646" w:right="646"/>
             </w:pPr>
             <w:r>
-              <w:t xml:space="preserve">65,000 South African donors are registered, and access to </w:t>
-            </w:r>
-            <w:proofErr w:type="gramStart"/>
-            <w:r>
-              <w:t>20</w:t>
-            </w:r>
-            <w:proofErr w:type="gramEnd"/>
-            <w:r>
-              <w:t xml:space="preserve"> million global donors is available.</w:t>
+              <w:t>65,000 South African donors are registered, and access to 20 million global donors is available.</w:t>
             </w:r>
           </w:p>
         </w:tc>
@@ -4903,7 +4693,6 @@
               <w:ind w:left="646" w:right="646"/>
             </w:pPr>
             <w:r>
-              <w:lastRenderedPageBreak/>
               <w:t>1993</w:t>
             </w:r>
           </w:p>
@@ -5012,16 +4801,11 @@
             <w:r>
               <w:t xml:space="preserve"> </w:t>
             </w:r>
-            <w:proofErr w:type="gramStart"/>
             <w:r>
               <w:t xml:space="preserve">was </w:t>
             </w:r>
             <w:r>
-              <w:t>developed</w:t>
-            </w:r>
-            <w:proofErr w:type="gramEnd"/>
-            <w:r>
-              <w:t xml:space="preserve"> and approved</w:t>
+              <w:t>developed and approved</w:t>
             </w:r>
           </w:p>
         </w:tc>
@@ -5041,18 +4825,10 @@
               <w:ind w:left="646" w:right="646"/>
             </w:pPr>
             <w:r>
-              <w:t xml:space="preserve">The cervical cancer policy </w:t>
-            </w:r>
-            <w:proofErr w:type="gramStart"/>
-            <w:r>
-              <w:t xml:space="preserve">was </w:t>
-            </w:r>
-            <w:r>
-              <w:t>implemented</w:t>
-            </w:r>
-            <w:proofErr w:type="gramEnd"/>
-            <w:r>
-              <w:t xml:space="preserve"> with national screening guidelines.</w:t>
+              <w:t xml:space="preserve">The cervical cancer policy was </w:t>
+            </w:r>
+            <w:r>
+              <w:t>implemented with national screening guidelines.</w:t>
             </w:r>
           </w:p>
         </w:tc>
@@ -5236,6 +5012,7 @@
     <w:p>
       <w:pPr>
         <w:pStyle w:val="Heading1"/>
+        <w:spacing w:line="360" w:lineRule="auto"/>
         <w:ind w:left="646" w:right="646"/>
         <w:rPr>
           <w:rFonts w:ascii="Arial" w:hAnsi="Arial" w:cs="Arial"/>
@@ -5350,6 +5127,7 @@
     </w:p>
     <w:p>
       <w:pPr>
+        <w:spacing w:line="360" w:lineRule="auto"/>
         <w:ind w:left="646" w:right="646"/>
         <w:rPr>
           <w:rFonts w:ascii="Arial" w:hAnsi="Arial" w:cs="Arial"/>
@@ -5373,6 +5151,7 @@
     </w:p>
     <w:p>
       <w:pPr>
+        <w:spacing w:line="360" w:lineRule="auto"/>
         <w:ind w:left="646" w:right="646"/>
         <w:rPr>
           <w:rFonts w:ascii="Arial" w:hAnsi="Arial" w:cs="Arial"/>
@@ -5503,6 +5282,7 @@
     </w:p>
     <w:p>
       <w:pPr>
+        <w:spacing w:line="360" w:lineRule="auto"/>
         <w:ind w:left="646" w:right="646"/>
         <w:rPr>
           <w:rFonts w:ascii="Arial" w:hAnsi="Arial" w:cs="Arial"/>
@@ -5548,14 +5328,7 @@
         <w:rPr>
           <w:rFonts w:ascii="Arial" w:hAnsi="Arial" w:cs="Arial"/>
         </w:rPr>
-        <w:t xml:space="preserve"> patient health and well-being. It can lead to the progression of the disease, a need for more aggressive treatment, and a </w:t>
-      </w:r>
-      <w:r>
-        <w:rPr>
-          <w:rFonts w:ascii="Arial" w:hAnsi="Arial" w:cs="Arial"/>
-        </w:rPr>
-        <w:lastRenderedPageBreak/>
-        <w:t>lower chance of survival.</w:t>
+        <w:t xml:space="preserve"> patient health and well-being. It can lead to the progression of the disease, a need for more aggressive treatment, and a lower chance of survival.</w:t>
       </w:r>
       <w:sdt>
         <w:sdtPr>
@@ -5602,21 +5375,7 @@
         <w:rPr>
           <w:rFonts w:ascii="Arial" w:hAnsi="Arial" w:cs="Arial"/>
         </w:rPr>
-        <w:t xml:space="preserve"> The problem affects not only the patient but also their family and caregivers. For example, a delayed cancer diagnosis can </w:t>
-      </w:r>
-      <w:proofErr w:type="gramStart"/>
-      <w:r>
-        <w:rPr>
-          <w:rFonts w:ascii="Arial" w:hAnsi="Arial" w:cs="Arial"/>
-        </w:rPr>
-        <w:t>be exemplified</w:t>
-      </w:r>
-      <w:proofErr w:type="gramEnd"/>
-      <w:r>
-        <w:rPr>
-          <w:rFonts w:ascii="Arial" w:hAnsi="Arial" w:cs="Arial"/>
-        </w:rPr>
-        <w:t xml:space="preserve"> by colorectal cancer. A study published in the British Journal of Cancer found that delays in diagnosing colorectal cancer significantly affected survival rates. Those who received their diagnosis over a year after their symptoms first </w:t>
+        <w:t xml:space="preserve"> The problem affects not only the patient but also their family and caregivers. For example, a delayed cancer diagnosis can be exemplified by colorectal cancer. A study published in the British Journal of Cancer found that delays in diagnosing colorectal cancer significantly affected survival rates. Those who received their diagnosis over a year after their symptoms first </w:t>
       </w:r>
       <w:r>
         <w:rPr>
@@ -5674,6 +5433,7 @@
     </w:p>
     <w:p>
       <w:pPr>
+        <w:spacing w:line="360" w:lineRule="auto"/>
         <w:ind w:left="646" w:right="646"/>
         <w:rPr>
           <w:rFonts w:ascii="Arial" w:hAnsi="Arial" w:cs="Arial"/>
@@ -5690,6 +5450,7 @@
           <w:szCs w:val="28"/>
           <w:u w:val="single"/>
         </w:rPr>
+        <w:lastRenderedPageBreak/>
         <w:t>Factors/variables contributing to the problem</w:t>
       </w:r>
       <w:r>
@@ -5707,6 +5468,7 @@
           <w:ilvl w:val="0"/>
           <w:numId w:val="9"/>
         </w:numPr>
+        <w:spacing w:line="360" w:lineRule="auto"/>
         <w:ind w:left="1006" w:right="646"/>
         <w:rPr>
           <w:rFonts w:ascii="Arial" w:hAnsi="Arial" w:cs="Arial"/>
@@ -5816,6 +5578,7 @@
           <w:ilvl w:val="0"/>
           <w:numId w:val="9"/>
         </w:numPr>
+        <w:spacing w:line="360" w:lineRule="auto"/>
         <w:ind w:left="1006" w:right="646"/>
         <w:rPr>
           <w:rFonts w:ascii="Arial" w:hAnsi="Arial" w:cs="Arial"/>
@@ -5854,6 +5617,7 @@
           <w:ilvl w:val="0"/>
           <w:numId w:val="9"/>
         </w:numPr>
+        <w:spacing w:line="360" w:lineRule="auto"/>
         <w:ind w:left="1006" w:right="646"/>
         <w:rPr>
           <w:rFonts w:ascii="Arial" w:hAnsi="Arial" w:cs="Arial"/>
@@ -5888,6 +5652,7 @@
     </w:p>
     <w:p>
       <w:pPr>
+        <w:spacing w:line="360" w:lineRule="auto"/>
         <w:ind w:left="1006" w:right="646"/>
         <w:rPr>
           <w:rFonts w:ascii="Arial" w:hAnsi="Arial" w:cs="Arial"/>
@@ -5909,6 +5674,7 @@
           <w:ilvl w:val="0"/>
           <w:numId w:val="10"/>
         </w:numPr>
+        <w:spacing w:line="360" w:lineRule="auto"/>
         <w:ind w:left="1006" w:right="646"/>
         <w:rPr>
           <w:rFonts w:ascii="Arial" w:hAnsi="Arial" w:cs="Arial"/>
@@ -5957,6 +5723,7 @@
           <w:ilvl w:val="0"/>
           <w:numId w:val="10"/>
         </w:numPr>
+        <w:spacing w:line="360" w:lineRule="auto"/>
         <w:ind w:left="1006" w:right="646"/>
         <w:rPr>
           <w:rFonts w:ascii="Arial" w:hAnsi="Arial" w:cs="Arial"/>
@@ -5975,6 +5742,7 @@
           <w:ilvl w:val="0"/>
           <w:numId w:val="10"/>
         </w:numPr>
+        <w:spacing w:line="360" w:lineRule="auto"/>
         <w:ind w:left="1006" w:right="646"/>
         <w:rPr>
           <w:rFonts w:ascii="Arial" w:hAnsi="Arial" w:cs="Arial"/>
@@ -5993,6 +5761,7 @@
           <w:ilvl w:val="0"/>
           <w:numId w:val="11"/>
         </w:numPr>
+        <w:spacing w:line="360" w:lineRule="auto"/>
         <w:ind w:left="1006" w:right="646"/>
         <w:rPr>
           <w:rFonts w:ascii="Arial" w:hAnsi="Arial" w:cs="Arial"/>
@@ -6017,6 +5786,7 @@
           <w:ilvl w:val="0"/>
           <w:numId w:val="11"/>
         </w:numPr>
+        <w:spacing w:line="360" w:lineRule="auto"/>
         <w:ind w:left="1006" w:right="646"/>
         <w:rPr>
           <w:rFonts w:ascii="Arial" w:hAnsi="Arial" w:cs="Arial"/>
@@ -6031,7 +5801,7 @@
     </w:p>
     <w:p>
       <w:pPr>
-        <w:jc w:val="left"/>
+        <w:spacing w:line="360" w:lineRule="auto"/>
         <w:rPr>
           <w:rFonts w:ascii="Arial" w:hAnsi="Arial" w:cs="Arial"/>
         </w:rPr>
@@ -6049,6 +5819,7 @@
           <w:ilvl w:val="0"/>
           <w:numId w:val="10"/>
         </w:numPr>
+        <w:spacing w:line="360" w:lineRule="auto"/>
         <w:ind w:left="1006" w:right="646"/>
         <w:rPr>
           <w:rFonts w:ascii="Arial" w:hAnsi="Arial" w:cs="Arial"/>
@@ -6068,6 +5839,7 @@
           <w:ilvl w:val="0"/>
           <w:numId w:val="12"/>
         </w:numPr>
+        <w:spacing w:line="360" w:lineRule="auto"/>
         <w:ind w:left="1006" w:right="646"/>
         <w:rPr>
           <w:rFonts w:ascii="Arial" w:hAnsi="Arial" w:cs="Arial"/>
@@ -6104,6 +5876,7 @@
           <w:ilvl w:val="0"/>
           <w:numId w:val="12"/>
         </w:numPr>
+        <w:spacing w:line="360" w:lineRule="auto"/>
         <w:ind w:left="1006" w:right="646"/>
         <w:rPr>
           <w:rFonts w:ascii="Arial" w:hAnsi="Arial" w:cs="Arial"/>
@@ -6122,6 +5895,7 @@
           <w:ilvl w:val="0"/>
           <w:numId w:val="12"/>
         </w:numPr>
+        <w:spacing w:line="360" w:lineRule="auto"/>
         <w:ind w:left="1006" w:right="646"/>
         <w:rPr>
           <w:rFonts w:ascii="Arial" w:hAnsi="Arial" w:cs="Arial"/>
@@ -6140,6 +5914,7 @@
           <w:ilvl w:val="0"/>
           <w:numId w:val="12"/>
         </w:numPr>
+        <w:spacing w:line="360" w:lineRule="auto"/>
         <w:ind w:left="1006" w:right="646"/>
         <w:rPr>
           <w:rFonts w:ascii="Arial" w:hAnsi="Arial" w:cs="Arial"/>
@@ -6154,6 +5929,7 @@
     </w:p>
     <w:p>
       <w:pPr>
+        <w:spacing w:line="360" w:lineRule="auto"/>
         <w:ind w:left="1006" w:right="646"/>
         <w:rPr>
           <w:rFonts w:ascii="Arial" w:hAnsi="Arial" w:cs="Arial"/>
@@ -6183,6 +5959,7 @@
     </w:p>
     <w:p>
       <w:pPr>
+        <w:spacing w:line="360" w:lineRule="auto"/>
         <w:ind w:left="1006" w:right="646"/>
         <w:rPr>
           <w:rFonts w:ascii="Arial" w:hAnsi="Arial" w:cs="Arial"/>
@@ -6245,6 +6022,7 @@
     </w:p>
     <w:p>
       <w:pPr>
+        <w:spacing w:line="360" w:lineRule="auto"/>
         <w:ind w:left="1006" w:right="646"/>
         <w:rPr>
           <w:rFonts w:ascii="Arial" w:hAnsi="Arial" w:cs="Arial"/>
@@ -6268,6 +6046,7 @@
     </w:p>
     <w:p>
       <w:pPr>
+        <w:spacing w:line="360" w:lineRule="auto"/>
         <w:ind w:left="1006" w:right="646"/>
         <w:rPr>
           <w:rFonts w:ascii="Arial" w:hAnsi="Arial" w:cs="Arial"/>
@@ -6344,6 +6123,7 @@
     </w:p>
     <w:p>
       <w:pPr>
+        <w:spacing w:line="360" w:lineRule="auto"/>
         <w:ind w:left="646" w:right="646"/>
         <w:rPr>
           <w:rFonts w:ascii="Arial" w:hAnsi="Arial" w:cs="Arial"/>
@@ -6353,6 +6133,7 @@
     <w:p>
       <w:pPr>
         <w:pStyle w:val="Heading1"/>
+        <w:spacing w:line="360" w:lineRule="auto"/>
         <w:ind w:left="646" w:right="646"/>
         <w:rPr>
           <w:rFonts w:ascii="Arial" w:hAnsi="Arial" w:cs="Arial"/>
@@ -6398,6 +6179,7 @@
     <w:p>
       <w:pPr>
         <w:pStyle w:val="Heading2"/>
+        <w:spacing w:line="360" w:lineRule="auto"/>
         <w:ind w:firstLine="646"/>
         <w:rPr>
           <w:rFonts w:ascii="Arial" w:hAnsi="Arial" w:cs="Arial"/>
@@ -6432,7 +6214,7 @@
     </w:p>
     <w:p>
       <w:pPr>
-        <w:spacing w:line="276" w:lineRule="auto"/>
+        <w:spacing w:line="360" w:lineRule="auto"/>
         <w:ind w:left="646"/>
         <w:rPr>
           <w:rFonts w:ascii="Arial" w:eastAsia="Aptos" w:hAnsi="Arial" w:cs="Arial"/>
@@ -6443,7 +6225,14 @@
         <w:rPr>
           <w:rFonts w:ascii="Arial" w:eastAsia="Aptos" w:hAnsi="Arial" w:cs="Arial"/>
         </w:rPr>
-        <w:t xml:space="preserve">The main aim of this project was to bring forward the objectives that the Clinical Decision Support System (CDSS) underlines. The diagnostic procedure has a multitude of fallacies that result in recurrent human lapses and incompetencies guaranteeing cancer misdiagnosis. This has been known to expose the health and well-being of patients to risk (Hall et al). The employment of certain technologies and evidence-based methods can help this issue. This project availed itself to address and counteract such challenges, enhancing the timeless and accuracy of cancer </w:t>
+        <w:t xml:space="preserve">The main aim of this project was to bring forward the objectives that the Clinical Decision Support System (CDSS) underlines. The diagnostic procedure has a multitude of fallacies that result in recurrent human lapses and incompetencies guaranteeing cancer misdiagnosis. This has been known to expose the health </w:t>
+      </w:r>
+      <w:r>
+        <w:rPr>
+          <w:rFonts w:ascii="Arial" w:eastAsia="Aptos" w:hAnsi="Arial" w:cs="Arial"/>
+        </w:rPr>
+        <w:lastRenderedPageBreak/>
+        <w:t xml:space="preserve">and well-being of patients to risk (Hall et al). The employment of certain technologies and evidence-based methods can help this issue. This project availed itself to address and counteract such challenges, enhancing the timeless and accuracy of cancer </w:t>
       </w:r>
       <w:r>
         <w:rPr>
@@ -6454,7 +6243,7 @@
     </w:p>
     <w:p>
       <w:pPr>
-        <w:jc w:val="left"/>
+        <w:spacing w:line="360" w:lineRule="auto"/>
         <w:rPr>
           <w:rFonts w:ascii="Arial" w:eastAsia="Aptos" w:hAnsi="Arial" w:cs="Arial"/>
         </w:rPr>
@@ -6468,7 +6257,7 @@
     </w:p>
     <w:p>
       <w:pPr>
-        <w:spacing w:line="276" w:lineRule="auto"/>
+        <w:spacing w:line="360" w:lineRule="auto"/>
         <w:ind w:left="646"/>
         <w:rPr>
           <w:rFonts w:ascii="Arial" w:eastAsia="Aptos" w:hAnsi="Arial" w:cs="Arial"/>
@@ -6494,7 +6283,7 @@
           <w:ilvl w:val="0"/>
           <w:numId w:val="24"/>
         </w:numPr>
-        <w:spacing w:line="276" w:lineRule="auto"/>
+        <w:spacing w:line="360" w:lineRule="auto"/>
         <w:contextualSpacing/>
         <w:rPr>
           <w:rFonts w:ascii="Arial" w:eastAsia="Aptos" w:hAnsi="Arial" w:cs="Arial"/>
@@ -6523,7 +6312,7 @@
     </w:p>
     <w:p>
       <w:pPr>
-        <w:spacing w:after="0" w:line="276" w:lineRule="auto"/>
+        <w:spacing w:after="0" w:line="360" w:lineRule="auto"/>
         <w:ind w:left="720"/>
         <w:contextualSpacing/>
         <w:rPr>
@@ -6537,7 +6326,7 @@
           <w:ilvl w:val="0"/>
           <w:numId w:val="24"/>
         </w:numPr>
-        <w:spacing w:line="276" w:lineRule="auto"/>
+        <w:spacing w:line="360" w:lineRule="auto"/>
         <w:contextualSpacing/>
         <w:rPr>
           <w:rFonts w:ascii="Arial" w:eastAsia="Aptos" w:hAnsi="Arial" w:cs="Arial"/>
@@ -6561,40 +6350,12 @@
         <w:rPr>
           <w:rFonts w:ascii="Arial" w:eastAsia="Aptos" w:hAnsi="Arial" w:cs="Arial"/>
         </w:rPr>
-        <w:t xml:space="preserve">The success of the project will </w:t>
-      </w:r>
-      <w:proofErr w:type="gramStart"/>
-      <w:r>
-        <w:rPr>
-          <w:rFonts w:ascii="Arial" w:eastAsia="Aptos" w:hAnsi="Arial" w:cs="Arial"/>
-        </w:rPr>
-        <w:t>be guarded</w:t>
-      </w:r>
-      <w:proofErr w:type="gramEnd"/>
-      <w:r>
-        <w:rPr>
-          <w:rFonts w:ascii="Arial" w:eastAsia="Aptos" w:hAnsi="Arial" w:cs="Arial"/>
-        </w:rPr>
-        <w:t xml:space="preserve"> by tracking the course of time that transpires between the onset of symptoms and diagnosis prior and subsequent the CDSS that has been implemented. The reduction target is set at 20% and will </w:t>
-      </w:r>
-      <w:proofErr w:type="gramStart"/>
-      <w:r>
-        <w:rPr>
-          <w:rFonts w:ascii="Arial" w:eastAsia="Aptos" w:hAnsi="Arial" w:cs="Arial"/>
-        </w:rPr>
-        <w:t>be observed</w:t>
-      </w:r>
-      <w:proofErr w:type="gramEnd"/>
-      <w:r>
-        <w:rPr>
-          <w:rFonts w:ascii="Arial" w:eastAsia="Aptos" w:hAnsi="Arial" w:cs="Arial"/>
-        </w:rPr>
-        <w:t xml:space="preserve"> through data analysis.</w:t>
+        <w:t>The success of the project will be guarded by tracking the course of time that transpires between the onset of symptoms and diagnosis prior and subsequent the CDSS that has been implemented. The reduction target is set at 20% and will be observed through data analysis.</w:t>
       </w:r>
     </w:p>
     <w:p>
       <w:pPr>
-        <w:spacing w:line="276" w:lineRule="auto"/>
+        <w:spacing w:line="360" w:lineRule="auto"/>
         <w:contextualSpacing/>
         <w:rPr>
           <w:rFonts w:ascii="Arial" w:eastAsia="Aptos" w:hAnsi="Arial" w:cs="Arial"/>
@@ -6607,7 +6368,7 @@
           <w:ilvl w:val="0"/>
           <w:numId w:val="24"/>
         </w:numPr>
-        <w:spacing w:line="276" w:lineRule="auto"/>
+        <w:spacing w:line="360" w:lineRule="auto"/>
         <w:contextualSpacing/>
         <w:rPr>
           <w:rFonts w:ascii="Arial" w:eastAsia="Aptos" w:hAnsi="Arial" w:cs="Arial"/>
@@ -6631,35 +6392,7 @@
         <w:rPr>
           <w:rFonts w:ascii="Arial" w:eastAsia="Aptos" w:hAnsi="Arial" w:cs="Arial"/>
         </w:rPr>
-        <w:t xml:space="preserve">The success of the project and its objectives can </w:t>
-      </w:r>
-      <w:proofErr w:type="gramStart"/>
-      <w:r>
-        <w:rPr>
-          <w:rFonts w:ascii="Arial" w:eastAsia="Aptos" w:hAnsi="Arial" w:cs="Arial"/>
-        </w:rPr>
-        <w:t>be met</w:t>
-      </w:r>
-      <w:proofErr w:type="gramEnd"/>
-      <w:r>
-        <w:rPr>
-          <w:rFonts w:ascii="Arial" w:eastAsia="Aptos" w:hAnsi="Arial" w:cs="Arial"/>
-        </w:rPr>
-        <w:t xml:space="preserve"> by executing a CDSS curated for the demands of healthcare practitioners. It will do so by streamlining the procedure for diagnosis, the provision of evidence-based decision support for healthcare practitioners and </w:t>
-      </w:r>
-      <w:proofErr w:type="gramStart"/>
-      <w:r>
-        <w:rPr>
-          <w:rFonts w:ascii="Arial" w:eastAsia="Aptos" w:hAnsi="Arial" w:cs="Arial"/>
-        </w:rPr>
-        <w:t>ultimately by</w:t>
-      </w:r>
-      <w:proofErr w:type="gramEnd"/>
-      <w:r>
-        <w:rPr>
-          <w:rFonts w:ascii="Arial" w:eastAsia="Aptos" w:hAnsi="Arial" w:cs="Arial"/>
-        </w:rPr>
-        <w:t xml:space="preserve"> facilitation of timely referrals and intervals</w:t>
+        <w:t>The success of the project and its objectives can be met by executing a CDSS curated for the demands of healthcare practitioners. It will do so by streamlining the procedure for diagnosis, the provision of evidence-based decision support for healthcare practitioners and ultimately by facilitation of timely referrals and intervals</w:t>
       </w:r>
       <w:r>
         <w:rPr>
@@ -6670,7 +6403,7 @@
     </w:p>
     <w:p>
       <w:pPr>
-        <w:spacing w:line="276" w:lineRule="auto"/>
+        <w:spacing w:line="360" w:lineRule="auto"/>
         <w:ind w:left="286"/>
         <w:contextualSpacing/>
         <w:rPr>
@@ -6684,7 +6417,7 @@
           <w:ilvl w:val="0"/>
           <w:numId w:val="25"/>
         </w:numPr>
-        <w:spacing w:line="276" w:lineRule="auto"/>
+        <w:spacing w:line="360" w:lineRule="auto"/>
         <w:ind w:left="932" w:right="646"/>
         <w:rPr>
           <w:rFonts w:ascii="Arial" w:eastAsia="Aptos" w:hAnsi="Arial" w:cs="Arial"/>
@@ -6707,21 +6440,7 @@
         <w:rPr>
           <w:rFonts w:ascii="Arial" w:eastAsia="Aptos" w:hAnsi="Arial" w:cs="Arial"/>
         </w:rPr>
-        <w:t xml:space="preserve">In the habit of the potential benefits of CDSS in enhancing the process of diagnosis patient outcomes and efficiency attaining a percentage of </w:t>
-      </w:r>
-      <w:proofErr w:type="gramStart"/>
-      <w:r>
-        <w:rPr>
-          <w:rFonts w:ascii="Arial" w:eastAsia="Aptos" w:hAnsi="Arial" w:cs="Arial"/>
-        </w:rPr>
-        <w:t>20</w:t>
-      </w:r>
-      <w:proofErr w:type="gramEnd"/>
-      <w:r>
-        <w:rPr>
-          <w:rFonts w:ascii="Arial" w:eastAsia="Aptos" w:hAnsi="Arial" w:cs="Arial"/>
-        </w:rPr>
-        <w:t xml:space="preserve"> as a standard time of diagnosis, it will have reached the project’s target which is both reasonable and feasible.</w:t>
+        <w:t>In the habit of the potential benefits of CDSS in enhancing the process of diagnosis patient outcomes and efficiency attaining a percentage of 20 as a standard time of diagnosis, it will have reached the project’s target which is both reasonable and feasible.</w:t>
       </w:r>
     </w:p>
     <w:p>
@@ -6730,7 +6449,7 @@
           <w:ilvl w:val="0"/>
           <w:numId w:val="25"/>
         </w:numPr>
-        <w:spacing w:line="276" w:lineRule="auto"/>
+        <w:spacing w:line="360" w:lineRule="auto"/>
         <w:contextualSpacing/>
         <w:rPr>
           <w:rFonts w:ascii="Arial" w:eastAsia="Aptos" w:hAnsi="Arial" w:cs="Arial"/>
@@ -6820,6 +6539,7 @@
     <w:p>
       <w:pPr>
         <w:pStyle w:val="Heading2"/>
+        <w:spacing w:line="360" w:lineRule="auto"/>
         <w:ind w:left="286" w:firstLine="286"/>
         <w:rPr>
           <w:rFonts w:ascii="Arial" w:hAnsi="Arial" w:cs="Arial"/>
@@ -6841,6 +6561,7 @@
     </w:p>
     <w:p>
       <w:pPr>
+        <w:spacing w:line="360" w:lineRule="auto"/>
         <w:ind w:left="572" w:right="646"/>
         <w:rPr>
           <w:rFonts w:ascii="Arial" w:hAnsi="Arial" w:cs="Arial"/>
@@ -6868,21 +6589,7 @@
         <w:rPr>
           <w:rFonts w:ascii="Arial" w:hAnsi="Arial" w:cs="Arial"/>
         </w:rPr>
-        <w:t xml:space="preserve"> the practical feasibility and the impact it would have on quality management. The system will match symptoms and bring patient awareness. This will potentially prompt earlier medical consultation or intervention. People </w:t>
-      </w:r>
-      <w:proofErr w:type="gramStart"/>
-      <w:r>
-        <w:rPr>
-          <w:rFonts w:ascii="Arial" w:hAnsi="Arial" w:cs="Arial"/>
-        </w:rPr>
-        <w:t>are diagnosed</w:t>
-      </w:r>
-      <w:proofErr w:type="gramEnd"/>
-      <w:r>
-        <w:rPr>
-          <w:rFonts w:ascii="Arial" w:hAnsi="Arial" w:cs="Arial"/>
-        </w:rPr>
-        <w:t xml:space="preserve"> late because they are unaware which type of cancer they have.</w:t>
+        <w:t xml:space="preserve"> the practical feasibility and the impact it would have on quality management. The system will match symptoms and bring patient awareness. This will potentially prompt earlier medical consultation or intervention. People are diagnosed late because they are unaware which type of cancer they have.</w:t>
       </w:r>
       <w:r>
         <w:rPr>
@@ -6905,7 +6612,7 @@
     </w:p>
     <w:p>
       <w:pPr>
-        <w:jc w:val="left"/>
+        <w:spacing w:line="360" w:lineRule="auto"/>
         <w:rPr>
           <w:i/>
           <w:iCs/>
@@ -6915,9 +6622,6 @@
         </w:rPr>
       </w:pPr>
       <w:bookmarkStart w:id="19" w:name="_Toc180244644"/>
-      <w:r>
-        <w:br w:type="page"/>
-      </w:r>
     </w:p>
     <w:p>
       <w:pPr>
@@ -6926,7 +6630,6 @@
         <w:ind w:left="720"/>
       </w:pPr>
       <w:r>
-        <w:lastRenderedPageBreak/>
         <w:t xml:space="preserve">Table </w:t>
       </w:r>
       <w:r>
@@ -6938,11 +6641,9 @@
       <w:r>
         <w:fldChar w:fldCharType="separate"/>
       </w:r>
-      <w:proofErr w:type="gramStart"/>
       <w:r>
         <w:t>2</w:t>
       </w:r>
-      <w:proofErr w:type="gramEnd"/>
       <w:r>
         <w:fldChar w:fldCharType="end"/>
       </w:r>
@@ -7028,6 +6729,9 @@
           </w:tcPr>
           <w:p>
             <w:r>
+              <w:rPr>
+                <w:noProof/>
+              </w:rPr>
               <mc:AlternateContent>
                 <mc:Choice Requires="wps">
                   <w:drawing>
@@ -7224,6 +6928,9 @@
           <w:p/>
           <w:p>
             <w:r>
+              <w:rPr>
+                <w:noProof/>
+              </w:rPr>
               <mc:AlternateContent>
                 <mc:Choice Requires="wps">
                   <w:drawing>
@@ -7771,6 +7478,7 @@
     </w:p>
     <w:p>
       <w:pPr>
+        <w:spacing w:line="360" w:lineRule="auto"/>
         <w:ind w:left="646" w:right="646"/>
         <w:rPr>
           <w:rFonts w:ascii="Arial" w:hAnsi="Arial" w:cs="Arial"/>
@@ -7810,26 +7518,13 @@
         <w:rPr>
           <w:rFonts w:ascii="Arial" w:hAnsi="Arial" w:cs="Arial"/>
         </w:rPr>
-        <w:t xml:space="preserve"> consider how this would </w:t>
-      </w:r>
-      <w:proofErr w:type="gramStart"/>
-      <w:r>
-        <w:rPr>
-          <w:rFonts w:ascii="Arial" w:hAnsi="Arial" w:cs="Arial"/>
-        </w:rPr>
-        <w:t>be solved</w:t>
-      </w:r>
-      <w:proofErr w:type="gramEnd"/>
-      <w:r>
-        <w:rPr>
-          <w:rFonts w:ascii="Arial" w:hAnsi="Arial" w:cs="Arial"/>
-        </w:rPr>
-        <w:t xml:space="preserve"> when designing the system.</w:t>
+        <w:t xml:space="preserve"> consider how this would be solved when designing the system.</w:t>
       </w:r>
     </w:p>
     <w:p>
       <w:pPr>
         <w:pStyle w:val="Heading2"/>
+        <w:spacing w:line="360" w:lineRule="auto"/>
         <w:ind w:left="646"/>
         <w:rPr>
           <w:rFonts w:ascii="Arial" w:hAnsi="Arial" w:cs="Arial"/>
@@ -7961,21 +7656,7 @@
         <w:rPr>
           <w:rFonts w:ascii="Arial" w:hAnsi="Arial" w:cs="Arial"/>
         </w:rPr>
-        <w:t xml:space="preserve">all </w:t>
-      </w:r>
-      <w:proofErr w:type="gramStart"/>
-      <w:r>
-        <w:rPr>
-          <w:rFonts w:ascii="Arial" w:hAnsi="Arial" w:cs="Arial"/>
-        </w:rPr>
-        <w:t>possible cancer</w:t>
-      </w:r>
-      <w:proofErr w:type="gramEnd"/>
-      <w:r>
-        <w:rPr>
-          <w:rFonts w:ascii="Arial" w:hAnsi="Arial" w:cs="Arial"/>
-        </w:rPr>
-        <w:t xml:space="preserve"> symptoms. It also helps deal with the possibility of patient errors </w:t>
+        <w:t xml:space="preserve">all possible cancer symptoms. It also helps deal with the possibility of patient errors </w:t>
       </w:r>
       <w:r>
         <w:rPr>
@@ -7987,14 +7668,14 @@
         <w:rPr>
           <w:rFonts w:ascii="Arial" w:hAnsi="Arial" w:cs="Arial"/>
         </w:rPr>
-        <w:t xml:space="preserve">providing the symptoms that they have noticed themselves. A misinterpretation of symptoms, improperly conducted tests and failure to </w:t>
+        <w:t xml:space="preserve">providing the symptoms that they have noticed themselves. A </w:t>
       </w:r>
       <w:r>
         <w:rPr>
           <w:rFonts w:ascii="Arial" w:hAnsi="Arial" w:cs="Arial"/>
         </w:rPr>
         <w:lastRenderedPageBreak/>
-        <w:t xml:space="preserve">offer cancer screenings are some of the most common causes of cancer misdiagnosis </w:t>
+        <w:t xml:space="preserve">misinterpretation of symptoms, improperly conducted tests and failure to offer cancer screenings are some of the most common causes of cancer misdiagnosis </w:t>
       </w:r>
       <w:r>
         <w:rPr>
@@ -8061,6 +7742,7 @@
           <w:ilvl w:val="0"/>
           <w:numId w:val="30"/>
         </w:numPr>
+        <w:spacing w:line="360" w:lineRule="auto"/>
         <w:ind w:right="646"/>
         <w:rPr>
           <w:rFonts w:ascii="Arial" w:hAnsi="Arial" w:cs="Arial"/>
@@ -8076,6 +7758,7 @@
     <w:p>
       <w:pPr>
         <w:pStyle w:val="ListParagraph"/>
+        <w:spacing w:line="360" w:lineRule="auto"/>
         <w:ind w:left="1006" w:right="646"/>
         <w:rPr>
           <w:rFonts w:ascii="Arial" w:hAnsi="Arial" w:cs="Arial"/>
@@ -8089,6 +7772,7 @@
           <w:ilvl w:val="0"/>
           <w:numId w:val="30"/>
         </w:numPr>
+        <w:spacing w:line="360" w:lineRule="auto"/>
         <w:ind w:right="646"/>
         <w:rPr>
           <w:rFonts w:ascii="Arial" w:hAnsi="Arial" w:cs="Arial"/>
@@ -8098,40 +7782,13 @@
         <w:rPr>
           <w:rFonts w:ascii="Arial" w:hAnsi="Arial" w:cs="Arial"/>
         </w:rPr>
-        <w:t xml:space="preserve">Allow specific information to </w:t>
-      </w:r>
-      <w:proofErr w:type="gramStart"/>
-      <w:r>
-        <w:rPr>
-          <w:rFonts w:ascii="Arial" w:hAnsi="Arial" w:cs="Arial"/>
-        </w:rPr>
-        <w:t>be displayed</w:t>
-      </w:r>
-      <w:proofErr w:type="gramEnd"/>
-      <w:r>
-        <w:rPr>
-          <w:rFonts w:ascii="Arial" w:hAnsi="Arial" w:cs="Arial"/>
-        </w:rPr>
-        <w:t xml:space="preserve"> about the diagnosis, treatment, and long-term side effects. This will help develop a plan moving forward so that a constructed decision </w:t>
-      </w:r>
-      <w:proofErr w:type="gramStart"/>
-      <w:r>
-        <w:rPr>
-          <w:rFonts w:ascii="Arial" w:hAnsi="Arial" w:cs="Arial"/>
-        </w:rPr>
-        <w:t>is made</w:t>
-      </w:r>
-      <w:proofErr w:type="gramEnd"/>
-      <w:r>
-        <w:rPr>
-          <w:rFonts w:ascii="Arial" w:hAnsi="Arial" w:cs="Arial"/>
-        </w:rPr>
-        <w:t xml:space="preserve"> with evidence-based recommendations.</w:t>
+        <w:t>Allow specific information to be displayed about the diagnosis, treatment, and long-term side effects. This will help develop a plan moving forward so that a constructed decision is made with evidence-based recommendations.</w:t>
       </w:r>
     </w:p>
     <w:p>
       <w:pPr>
         <w:pStyle w:val="ListParagraph"/>
+        <w:spacing w:line="360" w:lineRule="auto"/>
         <w:rPr>
           <w:rFonts w:ascii="Arial" w:hAnsi="Arial" w:cs="Arial"/>
         </w:rPr>
@@ -8140,6 +7797,7 @@
     <w:p>
       <w:pPr>
         <w:pStyle w:val="ListParagraph"/>
+        <w:spacing w:line="360" w:lineRule="auto"/>
         <w:ind w:left="1006" w:right="646"/>
         <w:rPr>
           <w:rFonts w:ascii="Arial" w:hAnsi="Arial" w:cs="Arial"/>
@@ -8153,6 +7811,7 @@
           <w:ilvl w:val="0"/>
           <w:numId w:val="30"/>
         </w:numPr>
+        <w:spacing w:line="360" w:lineRule="auto"/>
         <w:ind w:right="646"/>
         <w:rPr>
           <w:rFonts w:ascii="Arial" w:hAnsi="Arial" w:cs="Arial"/>
@@ -8162,26 +7821,13 @@
         <w:rPr>
           <w:rFonts w:ascii="Arial" w:hAnsi="Arial" w:cs="Arial"/>
         </w:rPr>
-        <w:t xml:space="preserve">Have a prompt that assists in making </w:t>
-      </w:r>
-      <w:proofErr w:type="gramStart"/>
-      <w:r>
-        <w:rPr>
-          <w:rFonts w:ascii="Arial" w:hAnsi="Arial" w:cs="Arial"/>
-        </w:rPr>
-        <w:t>possible recommendations</w:t>
-      </w:r>
-      <w:proofErr w:type="gramEnd"/>
-      <w:r>
-        <w:rPr>
-          <w:rFonts w:ascii="Arial" w:hAnsi="Arial" w:cs="Arial"/>
-        </w:rPr>
-        <w:t xml:space="preserve"> for early testing based on the symptoms of the patient and their medical history.</w:t>
+        <w:t>Have a prompt that assists in making possible recommendations for early testing based on the symptoms of the patient and their medical history.</w:t>
       </w:r>
     </w:p>
     <w:p>
       <w:pPr>
         <w:pStyle w:val="ListParagraph"/>
+        <w:spacing w:line="360" w:lineRule="auto"/>
         <w:ind w:left="1006" w:right="646"/>
         <w:rPr>
           <w:rFonts w:ascii="Arial" w:hAnsi="Arial" w:cs="Arial"/>
@@ -8191,6 +7837,7 @@
     <w:p>
       <w:pPr>
         <w:pStyle w:val="ListParagraph"/>
+        <w:spacing w:line="360" w:lineRule="auto"/>
         <w:ind w:left="13680" w:right="646" w:hanging="12674"/>
         <w:rPr>
           <w:rFonts w:ascii="Arial" w:hAnsi="Arial" w:cs="Arial"/>
@@ -8204,6 +7851,7 @@
           <w:ilvl w:val="0"/>
           <w:numId w:val="30"/>
         </w:numPr>
+        <w:spacing w:line="360" w:lineRule="auto"/>
         <w:ind w:right="646"/>
         <w:rPr>
           <w:rFonts w:ascii="Arial" w:hAnsi="Arial" w:cs="Arial"/>
@@ -8219,6 +7867,7 @@
     <w:p>
       <w:pPr>
         <w:pStyle w:val="ListParagraph"/>
+        <w:spacing w:line="360" w:lineRule="auto"/>
         <w:rPr>
           <w:rFonts w:ascii="Arial" w:hAnsi="Arial" w:cs="Arial"/>
         </w:rPr>
@@ -8227,6 +7876,7 @@
     <w:p>
       <w:pPr>
         <w:pStyle w:val="ListParagraph"/>
+        <w:spacing w:line="360" w:lineRule="auto"/>
         <w:ind w:left="1006" w:right="646"/>
         <w:rPr>
           <w:rFonts w:ascii="Arial" w:hAnsi="Arial" w:cs="Arial"/>
@@ -8240,6 +7890,7 @@
           <w:ilvl w:val="0"/>
           <w:numId w:val="30"/>
         </w:numPr>
+        <w:spacing w:line="360" w:lineRule="auto"/>
         <w:ind w:right="646"/>
         <w:rPr>
           <w:rFonts w:ascii="Arial" w:hAnsi="Arial" w:cs="Arial"/>
@@ -8260,6 +7911,7 @@
     </w:p>
     <w:p>
       <w:pPr>
+        <w:spacing w:line="360" w:lineRule="auto"/>
         <w:ind w:left="646" w:right="646"/>
         <w:rPr>
           <w:rFonts w:ascii="Arial" w:hAnsi="Arial" w:cs="Arial"/>
@@ -8268,6 +7920,7 @@
     </w:p>
     <w:p>
       <w:pPr>
+        <w:spacing w:line="360" w:lineRule="auto"/>
         <w:ind w:left="646" w:right="646"/>
         <w:rPr>
           <w:rFonts w:ascii="Arial" w:hAnsi="Arial" w:cs="Arial"/>
@@ -9194,20 +8847,8 @@
                 <w:sz w:val="18"/>
                 <w:szCs w:val="18"/>
               </w:rPr>
-              <w:t xml:space="preserve">Total score per option for group member </w:t>
-            </w:r>
-            <w:proofErr w:type="gramStart"/>
-            <w:r>
-              <w:rPr>
-                <w:rFonts w:ascii="Arial" w:eastAsia="Arial Unicode MS" w:hAnsi="Arial" w:cs="Arial"/>
-                <w:b/>
-                <w:bCs/>
-                <w:sz w:val="18"/>
-                <w:szCs w:val="18"/>
-              </w:rPr>
-              <w:t>1</w:t>
-            </w:r>
-            <w:proofErr w:type="gramEnd"/>
+              <w:t>Total score per option for group member 1</w:t>
+            </w:r>
           </w:p>
         </w:tc>
         <w:tc>
@@ -9390,29 +9031,7 @@
                 <w:sz w:val="18"/>
                 <w:szCs w:val="18"/>
               </w:rPr>
-              <w:t xml:space="preserve">Member 2:  </w:t>
-            </w:r>
-            <w:proofErr w:type="spellStart"/>
-            <w:r>
-              <w:rPr>
-                <w:rFonts w:ascii="Arial" w:eastAsia="Arial Unicode MS" w:hAnsi="Arial" w:cs="Arial"/>
-                <w:b/>
-                <w:bCs/>
-                <w:sz w:val="18"/>
-                <w:szCs w:val="18"/>
-              </w:rPr>
-              <w:t>Nkanini</w:t>
-            </w:r>
-            <w:proofErr w:type="spellEnd"/>
-            <w:r>
-              <w:rPr>
-                <w:rFonts w:ascii="Arial" w:eastAsia="Arial Unicode MS" w:hAnsi="Arial" w:cs="Arial"/>
-                <w:b/>
-                <w:bCs/>
-                <w:sz w:val="18"/>
-                <w:szCs w:val="18"/>
-              </w:rPr>
-              <w:t xml:space="preserve"> Avela</w:t>
+              <w:t>Member 2:  Nkanini Avela</w:t>
             </w:r>
           </w:p>
         </w:tc>
@@ -10076,20 +9695,8 @@
                 <w:sz w:val="18"/>
                 <w:szCs w:val="18"/>
               </w:rPr>
-              <w:t xml:space="preserve">Total score per option for group member </w:t>
-            </w:r>
-            <w:proofErr w:type="gramStart"/>
-            <w:r>
-              <w:rPr>
-                <w:rFonts w:ascii="Arial" w:eastAsia="Arial Unicode MS" w:hAnsi="Arial" w:cs="Arial"/>
-                <w:b/>
-                <w:bCs/>
-                <w:sz w:val="18"/>
-                <w:szCs w:val="18"/>
-              </w:rPr>
-              <w:t>2</w:t>
-            </w:r>
-            <w:proofErr w:type="gramEnd"/>
+              <w:t>Total score per option for group member 2</w:t>
+            </w:r>
           </w:p>
         </w:tc>
         <w:tc>
@@ -10946,20 +10553,8 @@
                 <w:sz w:val="18"/>
                 <w:szCs w:val="18"/>
               </w:rPr>
-              <w:t xml:space="preserve">Total score per option for group member </w:t>
-            </w:r>
-            <w:proofErr w:type="gramStart"/>
-            <w:r>
-              <w:rPr>
-                <w:rFonts w:ascii="Arial" w:eastAsia="Arial Unicode MS" w:hAnsi="Arial" w:cs="Arial"/>
-                <w:b/>
-                <w:bCs/>
-                <w:sz w:val="18"/>
-                <w:szCs w:val="18"/>
-              </w:rPr>
-              <w:t>3</w:t>
-            </w:r>
-            <w:proofErr w:type="gramEnd"/>
+              <w:t>Total score per option for group member 3</w:t>
+            </w:r>
           </w:p>
         </w:tc>
         <w:tc>
@@ -11828,20 +11423,8 @@
                 <w:sz w:val="18"/>
                 <w:szCs w:val="18"/>
               </w:rPr>
-              <w:t xml:space="preserve">Total score per option for group member </w:t>
-            </w:r>
-            <w:proofErr w:type="gramStart"/>
-            <w:r>
-              <w:rPr>
-                <w:rFonts w:ascii="Arial" w:eastAsia="Arial Unicode MS" w:hAnsi="Arial" w:cs="Arial"/>
-                <w:b/>
-                <w:bCs/>
-                <w:sz w:val="18"/>
-                <w:szCs w:val="18"/>
-              </w:rPr>
-              <w:t>4</w:t>
-            </w:r>
-            <w:proofErr w:type="gramEnd"/>
+              <w:t>Total score per option for group member 4</w:t>
+            </w:r>
           </w:p>
         </w:tc>
         <w:tc>
@@ -12728,20 +12311,8 @@
                 <w:sz w:val="18"/>
                 <w:szCs w:val="18"/>
               </w:rPr>
-              <w:t xml:space="preserve">Total score per option for group member </w:t>
-            </w:r>
-            <w:proofErr w:type="gramStart"/>
-            <w:r>
-              <w:rPr>
-                <w:rFonts w:ascii="Arial" w:eastAsia="Arial Unicode MS" w:hAnsi="Arial" w:cs="Arial"/>
-                <w:b/>
-                <w:bCs/>
-                <w:sz w:val="18"/>
-                <w:szCs w:val="18"/>
-              </w:rPr>
-              <w:t>5</w:t>
-            </w:r>
-            <w:proofErr w:type="gramEnd"/>
+              <w:t>Total score per option for group member 5</w:t>
+            </w:r>
           </w:p>
         </w:tc>
         <w:tc>
@@ -13126,6 +12697,7 @@
     <w:p>
       <w:pPr>
         <w:pStyle w:val="Heading2"/>
+        <w:spacing w:line="360" w:lineRule="auto"/>
         <w:ind w:left="646"/>
         <w:rPr>
           <w:rFonts w:ascii="Arial" w:hAnsi="Arial" w:cs="Arial"/>
@@ -13155,6 +12727,7 @@
     </w:p>
     <w:p>
       <w:pPr>
+        <w:spacing w:line="360" w:lineRule="auto"/>
         <w:ind w:left="646" w:right="646"/>
         <w:rPr>
           <w:rFonts w:ascii="Arial" w:hAnsi="Arial" w:cs="Arial"/>
@@ -13164,21 +12737,7 @@
         <w:rPr>
           <w:rFonts w:ascii="Arial" w:hAnsi="Arial" w:cs="Arial"/>
         </w:rPr>
-        <w:t xml:space="preserve">Implementing an alert system to notify health practitioners if their patient matches key cancer symptoms will significantly streamline the work of practitioners by reducing the need for extensive testing to diagnose cancer. This system allows patients to undergo initial screenings, and if cancer </w:t>
-      </w:r>
-      <w:proofErr w:type="gramStart"/>
-      <w:r>
-        <w:rPr>
-          <w:rFonts w:ascii="Arial" w:hAnsi="Arial" w:cs="Arial"/>
-        </w:rPr>
-        <w:t>is detected</w:t>
-      </w:r>
-      <w:proofErr w:type="gramEnd"/>
-      <w:r>
-        <w:rPr>
-          <w:rFonts w:ascii="Arial" w:hAnsi="Arial" w:cs="Arial"/>
-        </w:rPr>
-        <w:t xml:space="preserve">, it can recommend appropriate treatment methods or prompt a specialist to review the symptoms. As a result, healthcare providers can quickly identify and address potential cancer cases, enhancing the efficiency of the diagnostic process </w:t>
+        <w:t xml:space="preserve">Implementing an alert system to notify health practitioners if their patient matches key cancer symptoms will significantly streamline the work of practitioners by reducing the need for extensive testing to diagnose cancer. This system allows patients to undergo initial screenings, and if cancer is detected, it can recommend appropriate treatment methods or prompt a specialist to review the symptoms. As a result, healthcare providers can quickly identify and address potential cancer cases, enhancing the efficiency of the diagnostic process </w:t>
       </w:r>
       <w:sdt>
         <w:sdtPr>
@@ -13230,6 +12789,7 @@
     </w:p>
     <w:p>
       <w:pPr>
+        <w:spacing w:line="360" w:lineRule="auto"/>
         <w:ind w:left="646" w:right="646"/>
         <w:rPr>
           <w:rFonts w:ascii="Arial" w:hAnsi="Arial" w:cs="Arial"/>
@@ -13238,6 +12798,7 @@
     </w:p>
     <w:p>
       <w:pPr>
+        <w:spacing w:line="360" w:lineRule="auto"/>
         <w:ind w:left="646" w:right="646"/>
         <w:rPr>
           <w:rFonts w:ascii="Arial" w:hAnsi="Arial" w:cs="Arial"/>
@@ -13247,21 +12808,7 @@
         <w:rPr>
           <w:rFonts w:ascii="Arial" w:hAnsi="Arial" w:cs="Arial"/>
         </w:rPr>
-        <w:t xml:space="preserve">Furthermore, an alert system minimizes the chances of medical errors by producing clear, accurate, and legible information. This ensures that patients receive timely treatment, as practitioners will </w:t>
-      </w:r>
-      <w:proofErr w:type="gramStart"/>
-      <w:r>
-        <w:rPr>
-          <w:rFonts w:ascii="Arial" w:hAnsi="Arial" w:cs="Arial"/>
-        </w:rPr>
-        <w:t>be promptly notified</w:t>
-      </w:r>
-      <w:proofErr w:type="gramEnd"/>
-      <w:r>
-        <w:rPr>
-          <w:rFonts w:ascii="Arial" w:hAnsi="Arial" w:cs="Arial"/>
-        </w:rPr>
-        <w:t xml:space="preserve"> if a patient shows signs of cancer, enabling early intervention before the disease progresses. Additionally, this system improves the overall quality of care, reducing the likelihood of complaints related to diagnostic errors or delays, and fostering a more efficient and patient-centred approach in the organization</w:t>
+        <w:t>Furthermore, an alert system minimizes the chances of medical errors by producing clear, accurate, and legible information. This ensures that patients receive timely treatment, as practitioners will be promptly notified if a patient shows signs of cancer, enabling early intervention before the disease progresses. Additionally, this system improves the overall quality of care, reducing the likelihood of complaints related to diagnostic errors or delays, and fostering a more efficient and patient-centred approach in the organization</w:t>
       </w:r>
       <w:sdt>
         <w:sdtPr>
@@ -13313,6 +12860,7 @@
     </w:p>
     <w:p>
       <w:pPr>
+        <w:spacing w:line="360" w:lineRule="auto"/>
         <w:ind w:right="646"/>
         <w:rPr>
           <w:rFonts w:ascii="Arial" w:hAnsi="Arial" w:cs="Arial"/>
@@ -13322,6 +12870,7 @@
     <w:p>
       <w:pPr>
         <w:pStyle w:val="Heading2"/>
+        <w:spacing w:line="360" w:lineRule="auto"/>
         <w:ind w:left="631"/>
         <w:rPr>
           <w:rFonts w:ascii="Arial" w:hAnsi="Arial" w:cs="Arial"/>
@@ -13345,6 +12894,7 @@
     <w:p>
       <w:pPr>
         <w:pStyle w:val="ListParagraph"/>
+        <w:spacing w:line="360" w:lineRule="auto"/>
         <w:ind w:right="646"/>
         <w:rPr>
           <w:rFonts w:ascii="Arial" w:hAnsi="Arial" w:cs="Arial"/>
@@ -13354,40 +12904,13 @@
         <w:rPr>
           <w:rFonts w:ascii="Arial" w:hAnsi="Arial" w:cs="Arial"/>
         </w:rPr>
-        <w:t xml:space="preserve">In this pre-implementation section, we outline the app’s purpose and functionality. The app is designed to support healthcare practitioners by analysing patient-reported symptoms to determine the </w:t>
-      </w:r>
-      <w:proofErr w:type="gramStart"/>
-      <w:r>
-        <w:rPr>
-          <w:rFonts w:ascii="Arial" w:hAnsi="Arial" w:cs="Arial"/>
-        </w:rPr>
-        <w:t>most likely cancer</w:t>
-      </w:r>
-      <w:proofErr w:type="gramEnd"/>
-      <w:r>
-        <w:rPr>
-          <w:rFonts w:ascii="Arial" w:hAnsi="Arial" w:cs="Arial"/>
-        </w:rPr>
-        <w:t xml:space="preserve"> types. It also provides potential treatment options, helping patients concerned about their health, especially those seeking early cancer detection. The app includes </w:t>
-      </w:r>
-      <w:proofErr w:type="gramStart"/>
-      <w:r>
-        <w:rPr>
-          <w:rFonts w:ascii="Arial" w:hAnsi="Arial" w:cs="Arial"/>
-        </w:rPr>
-        <w:t>important features</w:t>
-      </w:r>
-      <w:proofErr w:type="gramEnd"/>
-      <w:r>
-        <w:rPr>
-          <w:rFonts w:ascii="Arial" w:hAnsi="Arial" w:cs="Arial"/>
-        </w:rPr>
-        <w:t xml:space="preserve"> like symptom input, cancer probability results, treatment recommendations, and the option to </w:t>
+        <w:t xml:space="preserve">In this pre-implementation section, we outline the app’s purpose and functionality. The app is designed to support healthcare practitioners by analysing patient-reported symptoms to determine the most likely cancer types. It also provides potential treatment options, helping patients concerned about their health, especially those seeking early cancer detection. The app includes important features like symptom input, cancer probability results, treatment recommendations, and the option to </w:t>
       </w:r>
     </w:p>
     <w:p>
       <w:pPr>
         <w:pStyle w:val="ListParagraph"/>
+        <w:spacing w:line="360" w:lineRule="auto"/>
         <w:ind w:right="646"/>
         <w:rPr>
           <w:rFonts w:ascii="Arial" w:hAnsi="Arial" w:cs="Arial"/>
@@ -13402,6 +12925,7 @@
     </w:p>
     <w:p>
       <w:pPr>
+        <w:spacing w:line="360" w:lineRule="auto"/>
         <w:ind w:left="646" w:right="646"/>
         <w:rPr>
           <w:rFonts w:ascii="Arial" w:hAnsi="Arial" w:cs="Arial"/>
@@ -13412,35 +12936,21 @@
           <w:rFonts w:ascii="Arial" w:hAnsi="Arial" w:cs="Arial"/>
         </w:rPr>
         <w:br/>
-        <w:t xml:space="preserve">Users start their journey with a welcome screen that introduces the app. After clicking "Next," they </w:t>
-      </w:r>
-      <w:proofErr w:type="gramStart"/>
-      <w:r>
-        <w:rPr>
-          <w:rFonts w:ascii="Arial" w:hAnsi="Arial" w:cs="Arial"/>
-        </w:rPr>
-        <w:t>are directed</w:t>
-      </w:r>
-      <w:proofErr w:type="gramEnd"/>
-      <w:r>
-        <w:rPr>
-          <w:rFonts w:ascii="Arial" w:hAnsi="Arial" w:cs="Arial"/>
-        </w:rPr>
-        <w:t xml:space="preserve"> to a login page where they can sign in or create a new account. After logging in, users must check their phone number. This step is important for protecting their accounts and helps them get back into their accounts if they forget their passwords. It also lets the app send them important messages by gathering their phone numbers, email addresses, and usernames.</w:t>
+        <w:t xml:space="preserve">Users start their journey with a welcome screen that introduces the app. </w:t>
+      </w:r>
+      <w:r>
+        <w:rPr>
+          <w:rFonts w:ascii="Arial" w:hAnsi="Arial" w:cs="Arial"/>
+        </w:rPr>
+        <w:lastRenderedPageBreak/>
+        <w:t>After clicking "Next," they are directed to a login page where they can sign in or create a new account. After logging in, users must check their phone number. This step is important for protecting their accounts and helps them get back into their accounts if they forget their passwords. It also lets the app send them important messages by gathering their phone numbers, email addresses, and usernames.</w:t>
       </w:r>
       <w:r>
         <w:rPr>
           <w:rFonts w:ascii="Arial" w:hAnsi="Arial" w:cs="Arial"/>
         </w:rPr>
         <w:br/>
-        <w:t xml:space="preserve">After verifying their phone number, users will go to the home page, which is the main menu. From this page, they can choose options like diagnosing symptoms, checking results, getting treatment </w:t>
-      </w:r>
-      <w:r>
-        <w:rPr>
-          <w:rFonts w:ascii="Arial" w:hAnsi="Arial" w:cs="Arial"/>
-        </w:rPr>
-        <w:lastRenderedPageBreak/>
-        <w:t>recommendations, finding specialists, or scheduling appointments. There is also a calendar to help users remember their upcoming healthcare activities.</w:t>
+        <w:t>After verifying their phone number, users will go to the home page, which is the main menu. From this page, they can choose options like diagnosing symptoms, checking results, getting treatment recommendations, finding specialists, or scheduling appointments. There is also a calendar to help users remember their upcoming healthcare activities.</w:t>
       </w:r>
       <w:r>
         <w:rPr>
@@ -13453,21 +12963,7 @@
           <w:rFonts w:ascii="Arial" w:hAnsi="Arial" w:cs="Arial"/>
         </w:rPr>
         <w:br/>
-        <w:t xml:space="preserve">In the diagnosis section, users can put in their symptoms and answer easy questions. They will say yes or no, how long they have had the symptoms, and how </w:t>
-      </w:r>
-      <w:proofErr w:type="gramStart"/>
-      <w:r>
-        <w:rPr>
-          <w:rFonts w:ascii="Arial" w:hAnsi="Arial" w:cs="Arial"/>
-        </w:rPr>
-        <w:t>much</w:t>
-      </w:r>
-      <w:proofErr w:type="gramEnd"/>
-      <w:r>
-        <w:rPr>
-          <w:rFonts w:ascii="Arial" w:hAnsi="Arial" w:cs="Arial"/>
-        </w:rPr>
-        <w:t xml:space="preserve"> pain they feel. This helps the app collect the right information for a better diagnosis. This ensures the app gathers accurate data, leading to more reliable diagnosis results. This comprehensive input process helps ensure more accurate diagnosis results. This detailed process ensures accurate data collection for better diagnosis results.</w:t>
+        <w:t>In the diagnosis section, users can put in their symptoms and answer easy questions. They will say yes or no, how long they have had the symptoms, and how much pain they feel. This helps the app collect the right information for a better diagnosis. This ensures the app gathers accurate data, leading to more reliable diagnosis results. This comprehensive input process helps ensure more accurate diagnosis results. This detailed process ensures accurate data collection for better diagnosis results.</w:t>
       </w:r>
       <w:r>
         <w:rPr>
@@ -13493,21 +12989,7 @@
           <w:rFonts w:ascii="Arial" w:hAnsi="Arial" w:cs="Arial"/>
         </w:rPr>
         <w:br/>
-        <w:t xml:space="preserve">To gather feedback from healthcare professionals, </w:t>
-      </w:r>
-      <w:proofErr w:type="gramStart"/>
-      <w:r>
-        <w:rPr>
-          <w:rFonts w:ascii="Arial" w:hAnsi="Arial" w:cs="Arial"/>
-        </w:rPr>
-        <w:t>we’ve</w:t>
-      </w:r>
-      <w:proofErr w:type="gramEnd"/>
-      <w:r>
-        <w:rPr>
-          <w:rFonts w:ascii="Arial" w:hAnsi="Arial" w:cs="Arial"/>
-        </w:rPr>
-        <w:t xml:space="preserve"> created a questionnaire (Annexure A), which can be completed through interviews or after testing the app. The feedback will show if the app is helpful for oncology practices or if there are areas that need improvement. We also plan to interview oncology specialists to get their insights.</w:t>
+        <w:t>To gather feedback from healthcare professionals, we’ve created a questionnaire (Annexure A), which can be completed through interviews or after testing the app. The feedback will show if the app is helpful for oncology practices or if there are areas that need improvement. We also plan to interview oncology specialists to get their insights.</w:t>
       </w:r>
       <w:r>
         <w:rPr>
@@ -13520,21 +13002,14 @@
           <w:rFonts w:ascii="Arial" w:hAnsi="Arial" w:cs="Arial"/>
         </w:rPr>
         <w:br/>
-        <w:t xml:space="preserve">This part explains our plan before implementation, focusing on gathering feedback to improve the app and make sure </w:t>
-      </w:r>
-      <w:proofErr w:type="gramStart"/>
-      <w:r>
-        <w:rPr>
-          <w:rFonts w:ascii="Arial" w:hAnsi="Arial" w:cs="Arial"/>
-        </w:rPr>
-        <w:t>it’s</w:t>
-      </w:r>
-      <w:proofErr w:type="gramEnd"/>
-      <w:r>
-        <w:rPr>
-          <w:rFonts w:ascii="Arial" w:hAnsi="Arial" w:cs="Arial"/>
-        </w:rPr>
-        <w:t xml:space="preserve"> useful for both healthcare professionals and patients.</w:t>
+        <w:t xml:space="preserve">This part explains our plan before implementation, focusing on gathering </w:t>
+      </w:r>
+      <w:r>
+        <w:rPr>
+          <w:rFonts w:ascii="Arial" w:hAnsi="Arial" w:cs="Arial"/>
+        </w:rPr>
+        <w:lastRenderedPageBreak/>
+        <w:t>feedback to improve the app and make sure it’s useful for both healthcare professionals and patients.</w:t>
       </w:r>
       <w:r>
         <w:rPr>
@@ -13545,6 +13020,7 @@
     </w:p>
     <w:p>
       <w:pPr>
+        <w:spacing w:line="360" w:lineRule="auto"/>
         <w:ind w:right="646"/>
         <w:rPr>
           <w:rFonts w:ascii="Arial" w:hAnsi="Arial" w:cs="Arial"/>
@@ -13553,6 +13029,7 @@
     </w:p>
     <w:p>
       <w:pPr>
+        <w:spacing w:line="360" w:lineRule="auto"/>
         <w:rPr>
           <w:rFonts w:ascii="Arial" w:hAnsi="Arial" w:cs="Arial"/>
         </w:rPr>
@@ -13571,6 +13048,7 @@
           <w:ilvl w:val="1"/>
           <w:numId w:val="28"/>
         </w:numPr>
+        <w:spacing w:line="360" w:lineRule="auto"/>
         <w:rPr>
           <w:rFonts w:ascii="Arial" w:hAnsi="Arial" w:cs="Arial"/>
         </w:rPr>
@@ -13587,6 +13065,7 @@
     </w:p>
     <w:p>
       <w:pPr>
+        <w:spacing w:line="360" w:lineRule="auto"/>
         <w:ind w:left="646"/>
         <w:rPr>
           <w:rFonts w:ascii="Arial" w:hAnsi="Arial" w:cs="Arial"/>
@@ -13674,21 +13153,7 @@
         <w:rPr>
           <w:rFonts w:ascii="Arial" w:hAnsi="Arial" w:cs="Arial"/>
         </w:rPr>
-        <w:t xml:space="preserve"> to </w:t>
-      </w:r>
-      <w:proofErr w:type="gramStart"/>
-      <w:r>
-        <w:rPr>
-          <w:rFonts w:ascii="Arial" w:hAnsi="Arial" w:cs="Arial"/>
-        </w:rPr>
-        <w:t>test</w:t>
-      </w:r>
-      <w:proofErr w:type="gramEnd"/>
-      <w:r>
-        <w:rPr>
-          <w:rFonts w:ascii="Arial" w:hAnsi="Arial" w:cs="Arial"/>
-        </w:rPr>
-        <w:t xml:space="preserve"> the prototype within the oncology wards </w:t>
+        <w:t xml:space="preserve"> to test the prototype within the oncology wards </w:t>
       </w:r>
       <w:r>
         <w:rPr>
@@ -13700,21 +13165,7 @@
         <w:rPr>
           <w:rFonts w:ascii="Arial" w:hAnsi="Arial" w:cs="Arial"/>
         </w:rPr>
-        <w:t xml:space="preserve"> neither public nor private hospitals. Therefore, testing </w:t>
-      </w:r>
-      <w:proofErr w:type="gramStart"/>
-      <w:r>
-        <w:rPr>
-          <w:rFonts w:ascii="Arial" w:hAnsi="Arial" w:cs="Arial"/>
-        </w:rPr>
-        <w:t>was done</w:t>
-      </w:r>
-      <w:proofErr w:type="gramEnd"/>
-      <w:r>
-        <w:rPr>
-          <w:rFonts w:ascii="Arial" w:hAnsi="Arial" w:cs="Arial"/>
-        </w:rPr>
-        <w:t xml:space="preserve"> among </w:t>
+        <w:t xml:space="preserve"> neither public nor private hospitals. Therefore, testing was done among </w:t>
       </w:r>
       <w:r>
         <w:rPr>
@@ -13810,6 +13261,7 @@
     <w:p>
       <w:pPr>
         <w:pStyle w:val="Heading3"/>
+        <w:spacing w:line="360" w:lineRule="auto"/>
         <w:ind w:firstLine="646"/>
         <w:rPr>
           <w:rFonts w:ascii="Arial" w:hAnsi="Arial" w:cs="Arial"/>
@@ -13826,6 +13278,7 @@
     </w:p>
     <w:p>
       <w:pPr>
+        <w:spacing w:line="360" w:lineRule="auto"/>
         <w:ind w:left="709" w:hanging="709"/>
         <w:rPr>
           <w:rFonts w:ascii="Arial" w:hAnsi="Arial" w:cs="Arial"/>
@@ -13868,61 +13321,39 @@
         <w:rPr>
           <w:rFonts w:ascii="Arial" w:hAnsi="Arial" w:cs="Arial"/>
         </w:rPr>
-        <w:t xml:space="preserve">prototype was </w:t>
+        <w:t>prototype was tested</w:t>
+      </w:r>
+      <w:r>
+        <w:rPr>
+          <w:rFonts w:ascii="Arial" w:hAnsi="Arial" w:cs="Arial"/>
+        </w:rPr>
+        <w:t xml:space="preserve">. </w:t>
+      </w:r>
+      <w:r>
+        <w:rPr>
+          <w:rFonts w:ascii="Arial" w:hAnsi="Arial" w:cs="Arial"/>
+        </w:rPr>
+        <w:t xml:space="preserve">It </w:t>
       </w:r>
       <w:proofErr w:type="gramStart"/>
       <w:r>
         <w:rPr>
           <w:rFonts w:ascii="Arial" w:hAnsi="Arial" w:cs="Arial"/>
         </w:rPr>
-        <w:t>tested</w:t>
+        <w:t>consisted</w:t>
       </w:r>
       <w:proofErr w:type="gramEnd"/>
       <w:r>
         <w:rPr>
           <w:rFonts w:ascii="Arial" w:hAnsi="Arial" w:cs="Arial"/>
         </w:rPr>
-        <w:t xml:space="preserve">. </w:t>
-      </w:r>
-      <w:r>
-        <w:rPr>
-          <w:rFonts w:ascii="Arial" w:hAnsi="Arial" w:cs="Arial"/>
-        </w:rPr>
-        <w:t xml:space="preserve">It </w:t>
-      </w:r>
-      <w:proofErr w:type="gramStart"/>
-      <w:r>
-        <w:rPr>
-          <w:rFonts w:ascii="Arial" w:hAnsi="Arial" w:cs="Arial"/>
-        </w:rPr>
-        <w:t>consisted</w:t>
-      </w:r>
-      <w:proofErr w:type="gramEnd"/>
-      <w:r>
-        <w:rPr>
-          <w:rFonts w:ascii="Arial" w:hAnsi="Arial" w:cs="Arial"/>
-        </w:rPr>
         <w:t xml:space="preserve"> the answering of a table with checkboxes based off the nurses opinions. The nurses </w:t>
       </w:r>
       <w:r>
         <w:rPr>
           <w:rFonts w:ascii="Arial" w:hAnsi="Arial" w:cs="Arial"/>
         </w:rPr>
-        <w:t xml:space="preserve">could then answer long questions about whether they thought the system could </w:t>
-      </w:r>
-      <w:proofErr w:type="gramStart"/>
-      <w:r>
-        <w:rPr>
-          <w:rFonts w:ascii="Arial" w:hAnsi="Arial" w:cs="Arial"/>
-        </w:rPr>
-        <w:t>be implemented</w:t>
-      </w:r>
-      <w:proofErr w:type="gramEnd"/>
-      <w:r>
-        <w:rPr>
-          <w:rFonts w:ascii="Arial" w:hAnsi="Arial" w:cs="Arial"/>
-        </w:rPr>
-        <w:t xml:space="preserve"> effectively or had any concerns. </w:t>
+        <w:t xml:space="preserve">could then answer long questions about whether they thought the system could be implemented effectively or had any concerns. </w:t>
       </w:r>
       <w:r>
         <w:rPr>
@@ -13944,6 +13375,7 @@
           <w:ilvl w:val="0"/>
           <w:numId w:val="16"/>
         </w:numPr>
+        <w:spacing w:line="360" w:lineRule="auto"/>
         <w:rPr>
           <w:rFonts w:ascii="Arial" w:hAnsi="Arial" w:cs="Arial"/>
         </w:rPr>
@@ -13980,6 +13412,7 @@
           <w:ilvl w:val="0"/>
           <w:numId w:val="16"/>
         </w:numPr>
+        <w:spacing w:line="360" w:lineRule="auto"/>
         <w:rPr>
           <w:rFonts w:ascii="Arial" w:hAnsi="Arial" w:cs="Arial"/>
         </w:rPr>
@@ -14000,16 +13433,8 @@
         <w:rPr>
           <w:rFonts w:ascii="Arial" w:hAnsi="Arial" w:cs="Arial"/>
         </w:rPr>
-        <w:t xml:space="preserve"> two strongly agreeing to the </w:t>
-      </w:r>
-      <w:proofErr w:type="gramStart"/>
-      <w:r>
-        <w:rPr>
-          <w:rFonts w:ascii="Arial" w:hAnsi="Arial" w:cs="Arial"/>
-        </w:rPr>
-        <w:t>statement</w:t>
-      </w:r>
-      <w:proofErr w:type="gramEnd"/>
+        <w:t xml:space="preserve"> two strongly agreeing to the statement</w:t>
+      </w:r>
     </w:p>
     <w:p>
       <w:pPr>
@@ -14018,6 +13443,7 @@
           <w:ilvl w:val="0"/>
           <w:numId w:val="16"/>
         </w:numPr>
+        <w:spacing w:line="360" w:lineRule="auto"/>
         <w:rPr>
           <w:rFonts w:ascii="Arial" w:hAnsi="Arial" w:cs="Arial"/>
         </w:rPr>
@@ -14036,6 +13462,7 @@
           <w:ilvl w:val="0"/>
           <w:numId w:val="16"/>
         </w:numPr>
+        <w:spacing w:line="360" w:lineRule="auto"/>
         <w:rPr>
           <w:rFonts w:ascii="Arial" w:hAnsi="Arial" w:cs="Arial"/>
         </w:rPr>
@@ -14072,6 +13499,7 @@
           <w:ilvl w:val="0"/>
           <w:numId w:val="16"/>
         </w:numPr>
+        <w:spacing w:line="360" w:lineRule="auto"/>
         <w:rPr>
           <w:rFonts w:ascii="Arial" w:hAnsi="Arial" w:cs="Arial"/>
         </w:rPr>
@@ -14085,6 +13513,7 @@
     </w:p>
     <w:p>
       <w:pPr>
+        <w:spacing w:line="360" w:lineRule="auto"/>
         <w:ind w:left="720"/>
         <w:rPr>
           <w:rFonts w:ascii="Arial" w:hAnsi="Arial" w:cs="Arial"/>
@@ -14102,39 +13531,17 @@
         </w:rPr>
         <w:t xml:space="preserve">answers to </w:t>
       </w:r>
-      <w:proofErr w:type="gramStart"/>
-      <w:r>
-        <w:rPr>
-          <w:rFonts w:ascii="Arial" w:hAnsi="Arial" w:cs="Arial"/>
-        </w:rPr>
-        <w:t>general questions</w:t>
-      </w:r>
-      <w:proofErr w:type="gramEnd"/>
-      <w:r>
-        <w:rPr>
-          <w:rFonts w:ascii="Arial" w:hAnsi="Arial" w:cs="Arial"/>
-        </w:rPr>
-        <w:t xml:space="preserve"> addressed some of the nurses’ concerns.</w:t>
-      </w:r>
-      <w:r>
-        <w:rPr>
-          <w:rFonts w:ascii="Arial" w:hAnsi="Arial" w:cs="Arial"/>
-        </w:rPr>
-        <w:t xml:space="preserve"> These questions covered the scope of recommending the CDSS to the risks and feasibility of implementation. The following is a summary on how the questions </w:t>
-      </w:r>
-      <w:proofErr w:type="gramStart"/>
-      <w:r>
-        <w:rPr>
-          <w:rFonts w:ascii="Arial" w:hAnsi="Arial" w:cs="Arial"/>
-        </w:rPr>
-        <w:t>were answered</w:t>
-      </w:r>
-      <w:proofErr w:type="gramEnd"/>
-      <w:r>
-        <w:rPr>
-          <w:rFonts w:ascii="Arial" w:hAnsi="Arial" w:cs="Arial"/>
-        </w:rPr>
-        <w:t xml:space="preserve">: </w:t>
+      <w:r>
+        <w:rPr>
+          <w:rFonts w:ascii="Arial" w:hAnsi="Arial" w:cs="Arial"/>
+        </w:rPr>
+        <w:t>general questions addressed some of the nurses’ concerns.</w:t>
+      </w:r>
+      <w:r>
+        <w:rPr>
+          <w:rFonts w:ascii="Arial" w:hAnsi="Arial" w:cs="Arial"/>
+        </w:rPr>
+        <w:t xml:space="preserve"> These questions covered the scope of recommending the CDSS to the risks and feasibility of implementation. The following is a summary on how the questions were answered: </w:t>
       </w:r>
     </w:p>
     <w:p>
@@ -14144,6 +13551,7 @@
           <w:ilvl w:val="0"/>
           <w:numId w:val="18"/>
         </w:numPr>
+        <w:spacing w:line="360" w:lineRule="auto"/>
         <w:ind w:left="1418" w:hanging="284"/>
         <w:rPr>
           <w:rFonts w:ascii="Arial" w:hAnsi="Arial" w:cs="Arial"/>
@@ -14153,21 +13561,8 @@
         <w:rPr>
           <w:rFonts w:ascii="Arial" w:hAnsi="Arial" w:cs="Arial"/>
         </w:rPr>
-        <w:t xml:space="preserve">Such as the willingness of the staff to change and </w:t>
-      </w:r>
-      <w:proofErr w:type="gramStart"/>
-      <w:r>
-        <w:rPr>
-          <w:rFonts w:ascii="Arial" w:hAnsi="Arial" w:cs="Arial"/>
-        </w:rPr>
-        <w:t>be trained</w:t>
-      </w:r>
-      <w:proofErr w:type="gramEnd"/>
-      <w:r>
-        <w:rPr>
-          <w:rFonts w:ascii="Arial" w:hAnsi="Arial" w:cs="Arial"/>
-        </w:rPr>
-        <w:t xml:space="preserve"> to use the system, </w:t>
+        <w:lastRenderedPageBreak/>
+        <w:t xml:space="preserve">Such as the willingness of the staff to change and be trained to use the system, </w:t>
       </w:r>
       <w:r>
         <w:rPr>
@@ -14209,6 +13604,7 @@
     <w:p>
       <w:pPr>
         <w:pStyle w:val="ListParagraph"/>
+        <w:spacing w:line="360" w:lineRule="auto"/>
         <w:ind w:left="1418" w:hanging="284"/>
         <w:rPr>
           <w:rFonts w:ascii="Arial" w:hAnsi="Arial" w:cs="Arial"/>
@@ -14222,6 +13618,7 @@
           <w:ilvl w:val="0"/>
           <w:numId w:val="18"/>
         </w:numPr>
+        <w:spacing w:line="360" w:lineRule="auto"/>
         <w:ind w:left="1418" w:hanging="284"/>
         <w:rPr>
           <w:rFonts w:ascii="Arial" w:hAnsi="Arial" w:cs="Arial"/>
@@ -14249,6 +13646,7 @@
     <w:p>
       <w:pPr>
         <w:pStyle w:val="ListParagraph"/>
+        <w:spacing w:line="360" w:lineRule="auto"/>
         <w:ind w:left="1418" w:hanging="284"/>
         <w:rPr>
           <w:rFonts w:ascii="Arial" w:hAnsi="Arial" w:cs="Arial"/>
@@ -14262,6 +13660,7 @@
           <w:ilvl w:val="0"/>
           <w:numId w:val="18"/>
         </w:numPr>
+        <w:spacing w:line="360" w:lineRule="auto"/>
         <w:ind w:left="1418" w:hanging="284"/>
         <w:rPr>
           <w:rFonts w:ascii="Arial" w:hAnsi="Arial" w:cs="Arial"/>
@@ -14271,27 +13670,13 @@
         <w:rPr>
           <w:rFonts w:ascii="Arial" w:hAnsi="Arial" w:cs="Arial"/>
         </w:rPr>
-        <w:lastRenderedPageBreak/>
-        <w:t xml:space="preserve">All agreed there would be a steep learning curve among the older nurses, specifically in public hospitals, where technology is not </w:t>
-      </w:r>
-      <w:proofErr w:type="gramStart"/>
-      <w:r>
-        <w:rPr>
-          <w:rFonts w:ascii="Arial" w:hAnsi="Arial" w:cs="Arial"/>
-        </w:rPr>
-        <w:t>utilised</w:t>
-      </w:r>
-      <w:proofErr w:type="gramEnd"/>
-      <w:r>
-        <w:rPr>
-          <w:rFonts w:ascii="Arial" w:hAnsi="Arial" w:cs="Arial"/>
-        </w:rPr>
-        <w:t xml:space="preserve"> as much.</w:t>
+        <w:t>All agreed there would be a steep learning curve among the older nurses, specifically in public hospitals, where technology is not utilised as much.</w:t>
       </w:r>
     </w:p>
     <w:p>
       <w:pPr>
         <w:pStyle w:val="ListParagraph"/>
+        <w:spacing w:line="360" w:lineRule="auto"/>
         <w:ind w:left="1418" w:hanging="284"/>
         <w:rPr>
           <w:rFonts w:ascii="Arial" w:hAnsi="Arial" w:cs="Arial"/>
@@ -14305,6 +13690,7 @@
           <w:ilvl w:val="0"/>
           <w:numId w:val="18"/>
         </w:numPr>
+        <w:spacing w:line="360" w:lineRule="auto"/>
         <w:ind w:left="1418" w:hanging="284"/>
         <w:rPr>
           <w:rFonts w:ascii="Arial" w:hAnsi="Arial" w:cs="Arial"/>
@@ -14332,6 +13718,7 @@
     <w:p>
       <w:pPr>
         <w:pStyle w:val="ListParagraph"/>
+        <w:spacing w:line="360" w:lineRule="auto"/>
         <w:ind w:left="1418" w:hanging="284"/>
         <w:rPr>
           <w:rFonts w:ascii="Arial" w:hAnsi="Arial" w:cs="Arial"/>
@@ -14345,6 +13732,7 @@
           <w:ilvl w:val="0"/>
           <w:numId w:val="18"/>
         </w:numPr>
+        <w:spacing w:line="360" w:lineRule="auto"/>
         <w:ind w:left="1418" w:hanging="284"/>
         <w:rPr>
           <w:rFonts w:ascii="Arial" w:hAnsi="Arial" w:cs="Arial"/>
@@ -14360,21 +13748,7 @@
         <w:rPr>
           <w:rFonts w:ascii="Arial" w:hAnsi="Arial" w:cs="Arial"/>
         </w:rPr>
-        <w:t xml:space="preserve">are concerns about the risks of leakage of patient data, lack of access to devices using the system, duration of implementation and system crashes. One of the leading general risks or concerns encountered was the accuracy of the information </w:t>
-      </w:r>
-      <w:proofErr w:type="gramStart"/>
-      <w:r>
-        <w:rPr>
-          <w:rFonts w:ascii="Arial" w:hAnsi="Arial" w:cs="Arial"/>
-        </w:rPr>
-        <w:t>being presented</w:t>
-      </w:r>
-      <w:proofErr w:type="gramEnd"/>
-      <w:r>
-        <w:rPr>
-          <w:rFonts w:ascii="Arial" w:hAnsi="Arial" w:cs="Arial"/>
-        </w:rPr>
-        <w:t xml:space="preserve"> to patients, and this is an essential issue as inaccurate data could lead to fatal mistakes</w:t>
+        <w:t>are concerns about the risks of leakage of patient data, lack of access to devices using the system, duration of implementation and system crashes. One of the leading general risks or concerns encountered was the accuracy of the information being presented to patients, and this is an essential issue as inaccurate data could lead to fatal mistakes</w:t>
       </w:r>
       <w:r>
         <w:rPr>
@@ -14386,6 +13760,7 @@
     <w:p>
       <w:pPr>
         <w:pStyle w:val="ListParagraph"/>
+        <w:spacing w:line="360" w:lineRule="auto"/>
         <w:ind w:left="1418" w:hanging="284"/>
         <w:rPr>
           <w:rFonts w:ascii="Arial" w:hAnsi="Arial" w:cs="Arial"/>
@@ -14399,6 +13774,7 @@
           <w:ilvl w:val="0"/>
           <w:numId w:val="18"/>
         </w:numPr>
+        <w:spacing w:line="360" w:lineRule="auto"/>
         <w:ind w:left="1418" w:hanging="284"/>
         <w:rPr>
           <w:rFonts w:ascii="Arial" w:hAnsi="Arial" w:cs="Arial"/>
@@ -14414,35 +13790,7 @@
         <w:rPr>
           <w:rFonts w:ascii="Arial" w:hAnsi="Arial" w:cs="Arial"/>
         </w:rPr>
-        <w:t xml:space="preserve">agreed that the system could </w:t>
-      </w:r>
-      <w:proofErr w:type="gramStart"/>
-      <w:r>
-        <w:rPr>
-          <w:rFonts w:ascii="Arial" w:hAnsi="Arial" w:cs="Arial"/>
-        </w:rPr>
-        <w:t>be applied</w:t>
-      </w:r>
-      <w:proofErr w:type="gramEnd"/>
-      <w:r>
-        <w:rPr>
-          <w:rFonts w:ascii="Arial" w:hAnsi="Arial" w:cs="Arial"/>
-        </w:rPr>
-        <w:t xml:space="preserve"> to more than just the oncology ward. </w:t>
-      </w:r>
-      <w:proofErr w:type="gramStart"/>
-      <w:r>
-        <w:rPr>
-          <w:rFonts w:ascii="Arial" w:hAnsi="Arial" w:cs="Arial"/>
-        </w:rPr>
-        <w:t>Some</w:t>
-      </w:r>
-      <w:proofErr w:type="gramEnd"/>
-      <w:r>
-        <w:rPr>
-          <w:rFonts w:ascii="Arial" w:hAnsi="Arial" w:cs="Arial"/>
-        </w:rPr>
-        <w:t xml:space="preserve"> suggestions included using it in primary health care, maternity wards, and general mental health assessments</w:t>
+        <w:t>agreed that the system could be applied to more than just the oncology ward. Some suggestions included using it in primary health care, maternity wards, and general mental health assessments</w:t>
       </w:r>
       <w:r>
         <w:rPr>
@@ -14454,6 +13802,7 @@
     <w:p>
       <w:pPr>
         <w:pStyle w:val="ListParagraph"/>
+        <w:spacing w:line="360" w:lineRule="auto"/>
         <w:rPr>
           <w:rFonts w:ascii="Arial" w:hAnsi="Arial" w:cs="Arial"/>
         </w:rPr>
@@ -14461,6 +13810,7 @@
     </w:p>
     <w:p>
       <w:pPr>
+        <w:spacing w:line="360" w:lineRule="auto"/>
         <w:ind w:left="720"/>
         <w:rPr>
           <w:rFonts w:ascii="Arial" w:hAnsi="Arial" w:cs="Arial"/>
@@ -14501,6 +13851,7 @@
     </w:p>
     <w:p>
       <w:pPr>
+        <w:spacing w:line="360" w:lineRule="auto"/>
         <w:ind w:left="1068"/>
         <w:rPr>
           <w:rFonts w:ascii="Arial" w:hAnsi="Arial" w:cs="Arial"/>
@@ -14509,6 +13860,7 @@
     </w:p>
     <w:p>
       <w:pPr>
+        <w:spacing w:line="360" w:lineRule="auto"/>
         <w:ind w:left="1068"/>
         <w:rPr>
           <w:rFonts w:ascii="Arial" w:hAnsi="Arial" w:cs="Arial"/>
@@ -14518,6 +13870,7 @@
     <w:p>
       <w:pPr>
         <w:pStyle w:val="Heading2"/>
+        <w:spacing w:line="360" w:lineRule="auto"/>
         <w:ind w:left="567"/>
         <w:rPr>
           <w:rFonts w:ascii="Arial" w:hAnsi="Arial" w:cs="Arial"/>
@@ -14540,6 +13893,7 @@
     </w:p>
     <w:p>
       <w:pPr>
+        <w:spacing w:line="360" w:lineRule="auto"/>
         <w:ind w:left="567"/>
         <w:rPr>
           <w:rFonts w:ascii="Arial" w:hAnsi="Arial" w:cs="Arial"/>
@@ -14549,21 +13903,7 @@
         <w:rPr>
           <w:rFonts w:ascii="Arial" w:hAnsi="Arial" w:cs="Arial"/>
         </w:rPr>
-        <w:t xml:space="preserve">This QIP project had the goal of showing the impact a Clinical Decision Support System (CDSS) would have if it </w:t>
-      </w:r>
-      <w:proofErr w:type="gramStart"/>
-      <w:r>
-        <w:rPr>
-          <w:rFonts w:ascii="Arial" w:hAnsi="Arial" w:cs="Arial"/>
-        </w:rPr>
-        <w:t>were implemented</w:t>
-      </w:r>
-      <w:proofErr w:type="gramEnd"/>
-      <w:r>
-        <w:rPr>
-          <w:rFonts w:ascii="Arial" w:hAnsi="Arial" w:cs="Arial"/>
-        </w:rPr>
-        <w:t xml:space="preserve"> within our healthcare facilities. </w:t>
+        <w:t xml:space="preserve">This QIP project had the goal of showing the impact a Clinical Decision Support System (CDSS) would have if it were implemented within our healthcare facilities. </w:t>
       </w:r>
       <w:r>
         <w:rPr>
@@ -14581,21 +13921,7 @@
         <w:rPr>
           <w:rFonts w:ascii="Arial" w:hAnsi="Arial" w:cs="Arial"/>
         </w:rPr>
-        <w:t xml:space="preserve"> Some challenges hindered us from implementing it fully, so we had to use a combination of </w:t>
-      </w:r>
-      <w:proofErr w:type="gramStart"/>
-      <w:r>
-        <w:rPr>
-          <w:rFonts w:ascii="Arial" w:hAnsi="Arial" w:cs="Arial"/>
-        </w:rPr>
-        <w:t>testing</w:t>
-      </w:r>
-      <w:proofErr w:type="gramEnd"/>
-      <w:r>
-        <w:rPr>
-          <w:rFonts w:ascii="Arial" w:hAnsi="Arial" w:cs="Arial"/>
-        </w:rPr>
-        <w:t xml:space="preserve"> the system in an interview setting and with </w:t>
+        <w:t xml:space="preserve"> Some challenges hindered us from implementing it fully, so we had to use a combination of testing the system in an interview setting and with </w:t>
       </w:r>
       <w:r>
         <w:rPr>
@@ -14612,6 +13938,7 @@
     </w:p>
     <w:p>
       <w:pPr>
+        <w:spacing w:line="360" w:lineRule="auto"/>
         <w:ind w:left="567"/>
         <w:rPr>
           <w:rFonts w:ascii="Arial" w:hAnsi="Arial" w:cs="Arial"/>
@@ -14621,49 +13948,7 @@
         <w:rPr>
           <w:rFonts w:ascii="Arial" w:hAnsi="Arial" w:cs="Arial"/>
         </w:rPr>
-        <w:t xml:space="preserve">Therefore, the goal </w:t>
-      </w:r>
-      <w:proofErr w:type="gramStart"/>
-      <w:r>
-        <w:rPr>
-          <w:rFonts w:ascii="Arial" w:hAnsi="Arial" w:cs="Arial"/>
-        </w:rPr>
-        <w:t>was only partially achieved</w:t>
-      </w:r>
-      <w:proofErr w:type="gramEnd"/>
-      <w:r>
-        <w:rPr>
-          <w:rFonts w:ascii="Arial" w:hAnsi="Arial" w:cs="Arial"/>
-        </w:rPr>
-        <w:t xml:space="preserve"> with the information gathered from the questionnaires. This was due to </w:t>
-      </w:r>
-      <w:proofErr w:type="gramStart"/>
-      <w:r>
-        <w:rPr>
-          <w:rFonts w:ascii="Arial" w:hAnsi="Arial" w:cs="Arial"/>
-        </w:rPr>
-        <w:t>some</w:t>
-      </w:r>
-      <w:proofErr w:type="gramEnd"/>
-      <w:r>
-        <w:rPr>
-          <w:rFonts w:ascii="Arial" w:hAnsi="Arial" w:cs="Arial"/>
-        </w:rPr>
-        <w:t xml:space="preserve"> constraints during the project. The valuable feedback from the nursing staff members and students gave insight into the factors that must </w:t>
-      </w:r>
-      <w:proofErr w:type="gramStart"/>
-      <w:r>
-        <w:rPr>
-          <w:rFonts w:ascii="Arial" w:hAnsi="Arial" w:cs="Arial"/>
-        </w:rPr>
-        <w:t>be considered</w:t>
-      </w:r>
-      <w:proofErr w:type="gramEnd"/>
-      <w:r>
-        <w:rPr>
-          <w:rFonts w:ascii="Arial" w:hAnsi="Arial" w:cs="Arial"/>
-        </w:rPr>
-        <w:t xml:space="preserve"> when implementing recommendations or improvements</w:t>
+        <w:t>Therefore, the goal was only partially achieved with the information gathered from the questionnaires. This was due to some constraints during the project. The valuable feedback from the nursing staff members and students gave insight into the factors that must be considered when implementing recommendations or improvements</w:t>
       </w:r>
       <w:r>
         <w:rPr>
@@ -14675,6 +13960,7 @@
     <w:p>
       <w:pPr>
         <w:pStyle w:val="Heading3"/>
+        <w:spacing w:line="360" w:lineRule="auto"/>
         <w:ind w:firstLine="567"/>
         <w:rPr>
           <w:rFonts w:ascii="Arial" w:hAnsi="Arial" w:cs="Arial"/>
@@ -14685,13 +13971,13 @@
         <w:rPr>
           <w:rFonts w:ascii="Arial" w:hAnsi="Arial" w:cs="Arial"/>
         </w:rPr>
-        <w:lastRenderedPageBreak/>
         <w:t>Constraints</w:t>
       </w:r>
       <w:bookmarkEnd w:id="27"/>
     </w:p>
     <w:p>
       <w:pPr>
+        <w:spacing w:line="360" w:lineRule="auto"/>
         <w:ind w:left="567"/>
         <w:rPr>
           <w:rFonts w:ascii="Arial" w:hAnsi="Arial" w:cs="Arial"/>
@@ -14701,35 +13987,7 @@
         <w:rPr>
           <w:rFonts w:ascii="Arial" w:hAnsi="Arial" w:cs="Arial"/>
         </w:rPr>
-        <w:t xml:space="preserve">One of the </w:t>
-      </w:r>
-      <w:proofErr w:type="gramStart"/>
-      <w:r>
-        <w:rPr>
-          <w:rFonts w:ascii="Arial" w:hAnsi="Arial" w:cs="Arial"/>
-        </w:rPr>
-        <w:t>main issues</w:t>
-      </w:r>
-      <w:proofErr w:type="gramEnd"/>
-      <w:r>
-        <w:rPr>
-          <w:rFonts w:ascii="Arial" w:hAnsi="Arial" w:cs="Arial"/>
-        </w:rPr>
-        <w:t xml:space="preserve"> encountered was not having permission to enter the hospitals. Since we did not have permission from the nursing management to </w:t>
-      </w:r>
-      <w:proofErr w:type="gramStart"/>
-      <w:r>
-        <w:rPr>
-          <w:rFonts w:ascii="Arial" w:hAnsi="Arial" w:cs="Arial"/>
-        </w:rPr>
-        <w:t>carry out</w:t>
-      </w:r>
-      <w:proofErr w:type="gramEnd"/>
-      <w:r>
-        <w:rPr>
-          <w:rFonts w:ascii="Arial" w:hAnsi="Arial" w:cs="Arial"/>
-        </w:rPr>
-        <w:t xml:space="preserve"> the implementation, the accuracy of the research was affected due to the small dataset gathered. The nursing lecturer overseeing this project has been trying to get permission specifically for the BIT students for months. Still, </w:t>
+        <w:t xml:space="preserve">One of the main issues encountered was not having permission to enter the hospitals. Since we did not have permission from the nursing management to carry out the implementation, the accuracy of the research was affected due to the small dataset gathered. The nursing lecturer overseeing this project has been trying to get permission specifically for the BIT students for months. Still, </w:t>
       </w:r>
       <w:r>
         <w:rPr>
@@ -14752,6 +14010,7 @@
     </w:p>
     <w:p>
       <w:pPr>
+        <w:spacing w:line="360" w:lineRule="auto"/>
         <w:ind w:left="567"/>
         <w:rPr>
           <w:rFonts w:ascii="Arial" w:hAnsi="Arial" w:cs="Arial"/>
@@ -14809,21 +14068,7 @@
         <w:rPr>
           <w:rFonts w:ascii="Arial" w:hAnsi="Arial" w:cs="Arial"/>
         </w:rPr>
-        <w:t xml:space="preserve"> which may have affected the outcome. Since </w:t>
-      </w:r>
-      <w:proofErr w:type="gramStart"/>
-      <w:r>
-        <w:rPr>
-          <w:rFonts w:ascii="Arial" w:hAnsi="Arial" w:cs="Arial"/>
-        </w:rPr>
-        <w:t>some</w:t>
-      </w:r>
-      <w:proofErr w:type="gramEnd"/>
-      <w:r>
-        <w:rPr>
-          <w:rFonts w:ascii="Arial" w:hAnsi="Arial" w:cs="Arial"/>
-        </w:rPr>
-        <w:t xml:space="preserve"> group members had different modules, not everyone </w:t>
+        <w:t xml:space="preserve"> which may have affected the outcome. Since some group members had different modules, not everyone </w:t>
       </w:r>
       <w:r>
         <w:rPr>
@@ -14859,27 +14104,13 @@
         <w:rPr>
           <w:rFonts w:ascii="Arial" w:hAnsi="Arial" w:cs="Arial"/>
         </w:rPr>
-        <w:t xml:space="preserve"> </w:t>
-      </w:r>
-      <w:proofErr w:type="gramStart"/>
-      <w:r>
-        <w:rPr>
-          <w:rFonts w:ascii="Arial" w:hAnsi="Arial" w:cs="Arial"/>
-        </w:rPr>
-        <w:t>was</w:t>
-      </w:r>
-      <w:r>
-        <w:rPr>
-          <w:rFonts w:ascii="Arial" w:hAnsi="Arial" w:cs="Arial"/>
-        </w:rPr>
-        <w:t xml:space="preserve"> developed</w:t>
-      </w:r>
-      <w:proofErr w:type="gramEnd"/>
-      <w:r>
-        <w:rPr>
-          <w:rFonts w:ascii="Arial" w:hAnsi="Arial" w:cs="Arial"/>
-        </w:rPr>
-        <w:t xml:space="preserve"> </w:t>
+        <w:t xml:space="preserve"> was</w:t>
+      </w:r>
+      <w:r>
+        <w:rPr>
+          <w:rFonts w:ascii="Arial" w:hAnsi="Arial" w:cs="Arial"/>
+        </w:rPr>
+        <w:t xml:space="preserve"> developed </w:t>
       </w:r>
       <w:r>
         <w:rPr>
@@ -14956,6 +14187,7 @@
     </w:p>
     <w:p>
       <w:pPr>
+        <w:spacing w:line="360" w:lineRule="auto"/>
         <w:ind w:left="567"/>
         <w:rPr>
           <w:rFonts w:ascii="Arial" w:hAnsi="Arial" w:cs="Arial"/>
@@ -14964,6 +14196,7 @@
       <w:r>
         <w:rPr>
           <w:rFonts w:ascii="Arial" w:hAnsi="Arial" w:cs="Arial"/>
+          <w:noProof/>
         </w:rPr>
         <mc:AlternateContent>
           <mc:Choice Requires="wpg">
@@ -15131,6 +14364,7 @@
     </w:p>
     <w:p>
       <w:pPr>
+        <w:spacing w:line="360" w:lineRule="auto"/>
         <w:ind w:left="567"/>
         <w:rPr>
           <w:rFonts w:ascii="Arial" w:hAnsi="Arial" w:cs="Arial"/>
@@ -15145,6 +14379,7 @@
     </w:p>
     <w:p>
       <w:pPr>
+        <w:spacing w:line="360" w:lineRule="auto"/>
         <w:rPr>
           <w:rFonts w:ascii="Arial" w:hAnsi="Arial" w:cs="Arial"/>
         </w:rPr>
@@ -15158,6 +14393,7 @@
     </w:p>
     <w:p>
       <w:pPr>
+        <w:spacing w:line="360" w:lineRule="auto"/>
         <w:ind w:left="567"/>
         <w:rPr>
           <w:rFonts w:ascii="Arial" w:hAnsi="Arial" w:cs="Arial"/>
@@ -15166,19 +14402,22 @@
     </w:p>
     <w:p>
       <w:pPr>
-        <w:rPr>
-          <w:rFonts w:ascii="Arial" w:hAnsi="Arial" w:cs="Arial"/>
-        </w:rPr>
-      </w:pPr>
-      <w:r>
-        <w:rPr>
-          <w:rFonts w:ascii="Arial" w:hAnsi="Arial" w:cs="Arial"/>
-        </w:rPr>
+        <w:spacing w:line="360" w:lineRule="auto"/>
+        <w:rPr>
+          <w:rFonts w:ascii="Arial" w:hAnsi="Arial" w:cs="Arial"/>
+        </w:rPr>
+      </w:pPr>
+      <w:r>
+        <w:rPr>
+          <w:rFonts w:ascii="Arial" w:hAnsi="Arial" w:cs="Arial"/>
+        </w:rPr>
+        <w:lastRenderedPageBreak/>
         <w:tab/>
       </w:r>
     </w:p>
     <w:p>
       <w:pPr>
+        <w:spacing w:line="360" w:lineRule="auto"/>
         <w:rPr>
           <w:rFonts w:ascii="Arial" w:hAnsi="Arial" w:cs="Arial"/>
         </w:rPr>
@@ -15186,6 +14425,7 @@
     </w:p>
     <w:p>
       <w:pPr>
+        <w:spacing w:line="360" w:lineRule="auto"/>
         <w:ind w:left="709"/>
         <w:rPr>
           <w:rFonts w:ascii="Arial" w:hAnsi="Arial" w:cs="Arial"/>
@@ -15194,6 +14434,7 @@
     </w:p>
     <w:p>
       <w:pPr>
+        <w:spacing w:line="360" w:lineRule="auto"/>
         <w:ind w:left="646"/>
         <w:rPr>
           <w:rFonts w:ascii="Arial" w:hAnsi="Arial" w:cs="Arial"/>
@@ -15204,6 +14445,7 @@
     <w:p>
       <w:pPr>
         <w:pStyle w:val="Heading3"/>
+        <w:spacing w:line="360" w:lineRule="auto"/>
         <w:ind w:left="720"/>
         <w:rPr>
           <w:rFonts w:ascii="Arial" w:hAnsi="Arial" w:cs="Arial"/>
@@ -15215,6 +14457,7 @@
       <w:r>
         <w:rPr>
           <w:rFonts w:ascii="Arial" w:hAnsi="Arial" w:cs="Arial"/>
+          <w:noProof/>
           <w:sz w:val="32"/>
           <w:szCs w:val="32"/>
         </w:rPr>
@@ -15281,12 +14524,10 @@
                             <w:r>
                               <w:t xml:space="preserve">: Gantt chart of QIP </w:t>
                             </w:r>
-                            <w:proofErr w:type="gramStart"/>
                             <w:r>
                               <w:t>project</w:t>
                             </w:r>
                             <w:bookmarkEnd w:id="29"/>
-                            <w:proofErr w:type="gramEnd"/>
                           </w:p>
                         </w:txbxContent>
                       </wps:txbx>
@@ -15333,12 +14574,10 @@
                       <w:r>
                         <w:t xml:space="preserve">: Gantt chart of QIP </w:t>
                       </w:r>
-                      <w:proofErr w:type="gramStart"/>
                       <w:r>
                         <w:t>project</w:t>
                       </w:r>
                       <w:bookmarkEnd w:id="30"/>
-                      <w:proofErr w:type="gramEnd"/>
                     </w:p>
                   </w:txbxContent>
                 </v:textbox>
@@ -15368,48 +14607,22 @@
     <w:p>
       <w:pPr>
         <w:pStyle w:val="ListParagraph"/>
-        <w:rPr>
-          <w:rFonts w:ascii="Arial" w:hAnsi="Arial" w:cs="Arial"/>
-        </w:rPr>
-      </w:pPr>
-      <w:r>
-        <w:rPr>
-          <w:rFonts w:ascii="Arial" w:hAnsi="Arial" w:cs="Arial"/>
-        </w:rPr>
-        <w:t xml:space="preserve">In terms of the implementation, it </w:t>
-      </w:r>
-      <w:proofErr w:type="gramStart"/>
-      <w:r>
-        <w:rPr>
-          <w:rFonts w:ascii="Arial" w:hAnsi="Arial" w:cs="Arial"/>
-        </w:rPr>
-        <w:t>was suggested</w:t>
-      </w:r>
-      <w:proofErr w:type="gramEnd"/>
-      <w:r>
-        <w:rPr>
-          <w:rFonts w:ascii="Arial" w:hAnsi="Arial" w:cs="Arial"/>
-        </w:rPr>
-        <w:t xml:space="preserve"> that as part of the system, there is a feature to view progress on patient health for continuity of care delivered. There should also </w:t>
-      </w:r>
-      <w:proofErr w:type="gramStart"/>
-      <w:r>
-        <w:rPr>
-          <w:rFonts w:ascii="Arial" w:hAnsi="Arial" w:cs="Arial"/>
-        </w:rPr>
-        <w:t>be input</w:t>
-      </w:r>
-      <w:proofErr w:type="gramEnd"/>
-      <w:r>
-        <w:rPr>
-          <w:rFonts w:ascii="Arial" w:hAnsi="Arial" w:cs="Arial"/>
-        </w:rPr>
-        <w:t xml:space="preserve"> for demographics such as age or gender which would affect the risk assessment process. </w:t>
+        <w:spacing w:line="360" w:lineRule="auto"/>
+        <w:rPr>
+          <w:rFonts w:ascii="Arial" w:hAnsi="Arial" w:cs="Arial"/>
+        </w:rPr>
+      </w:pPr>
+      <w:r>
+        <w:rPr>
+          <w:rFonts w:ascii="Arial" w:hAnsi="Arial" w:cs="Arial"/>
+        </w:rPr>
+        <w:t xml:space="preserve">In terms of the implementation, it was suggested that as part of the system, there is a feature to view progress on patient health for continuity of care delivered. There should also be input for demographics such as age or gender which would affect the risk assessment process. </w:t>
       </w:r>
     </w:p>
     <w:p>
       <w:pPr>
         <w:pStyle w:val="ListParagraph"/>
+        <w:spacing w:line="360" w:lineRule="auto"/>
         <w:ind w:left="873"/>
         <w:rPr>
           <w:rFonts w:ascii="Arial" w:hAnsi="Arial" w:cs="Arial"/>
@@ -15419,6 +14632,7 @@
     <w:p>
       <w:pPr>
         <w:pStyle w:val="ListParagraph"/>
+        <w:spacing w:line="360" w:lineRule="auto"/>
         <w:rPr>
           <w:rFonts w:ascii="Arial" w:hAnsi="Arial" w:cs="Arial"/>
         </w:rPr>
@@ -15481,6 +14695,7 @@
     <w:p>
       <w:pPr>
         <w:pStyle w:val="ListParagraph"/>
+        <w:spacing w:line="360" w:lineRule="auto"/>
         <w:rPr>
           <w:rFonts w:ascii="Arial" w:hAnsi="Arial" w:cs="Arial"/>
         </w:rPr>
@@ -15489,47 +14704,21 @@
     <w:p>
       <w:pPr>
         <w:pStyle w:val="ListParagraph"/>
-        <w:rPr>
-          <w:rFonts w:ascii="Arial" w:hAnsi="Arial" w:cs="Arial"/>
-        </w:rPr>
-      </w:pPr>
-      <w:r>
-        <w:rPr>
-          <w:rFonts w:ascii="Arial" w:hAnsi="Arial" w:cs="Arial"/>
-        </w:rPr>
-        <w:t xml:space="preserve">It </w:t>
-      </w:r>
-      <w:proofErr w:type="gramStart"/>
-      <w:r>
-        <w:rPr>
-          <w:rFonts w:ascii="Arial" w:hAnsi="Arial" w:cs="Arial"/>
-        </w:rPr>
-        <w:t>is concluded</w:t>
-      </w:r>
-      <w:proofErr w:type="gramEnd"/>
-      <w:r>
-        <w:rPr>
-          <w:rFonts w:ascii="Arial" w:hAnsi="Arial" w:cs="Arial"/>
-        </w:rPr>
-        <w:t xml:space="preserve"> from the questionnaire that the implementation of a CDSS would prove beneficial for the oncology wards, especially among the younger nursing staff. Training would need to be in place, but overall, it would assist them in the health risk assessment process. It also raised awareness of a different approach to assessing patients within the oncology wards and the idea that such a system could also </w:t>
-      </w:r>
-      <w:proofErr w:type="gramStart"/>
-      <w:r>
-        <w:rPr>
-          <w:rFonts w:ascii="Arial" w:hAnsi="Arial" w:cs="Arial"/>
-        </w:rPr>
-        <w:t>be used</w:t>
-      </w:r>
-      <w:proofErr w:type="gramEnd"/>
-      <w:r>
-        <w:rPr>
-          <w:rFonts w:ascii="Arial" w:hAnsi="Arial" w:cs="Arial"/>
-        </w:rPr>
-        <w:t xml:space="preserve"> within other wards. Therefore, with the knowledge and feedback from the interviews, the system would improve health risk assessment and effective health care delivery.</w:t>
+        <w:spacing w:line="360" w:lineRule="auto"/>
+        <w:rPr>
+          <w:rFonts w:ascii="Arial" w:hAnsi="Arial" w:cs="Arial"/>
+        </w:rPr>
+      </w:pPr>
+      <w:r>
+        <w:rPr>
+          <w:rFonts w:ascii="Arial" w:hAnsi="Arial" w:cs="Arial"/>
+        </w:rPr>
+        <w:t>It is concluded from the questionnaire that the implementation of a CDSS would prove beneficial for the oncology wards, especially among the younger nursing staff. Training would need to be in place, but overall, it would assist them in the health risk assessment process. It also raised awareness of a different approach to assessing patients within the oncology wards and the idea that such a system could also be used within other wards. Therefore, with the knowledge and feedback from the interviews, the system would improve health risk assessment and effective health care delivery.</w:t>
       </w:r>
     </w:p>
     <w:p>
       <w:pPr>
+        <w:spacing w:line="360" w:lineRule="auto"/>
         <w:ind w:left="720"/>
         <w:rPr>
           <w:rFonts w:ascii="Arial" w:hAnsi="Arial" w:cs="Arial"/>
@@ -15538,6 +14727,7 @@
     </w:p>
     <w:p>
       <w:pPr>
+        <w:spacing w:line="360" w:lineRule="auto"/>
         <w:ind w:left="153"/>
         <w:rPr>
           <w:rFonts w:ascii="Arial" w:eastAsiaTheme="majorEastAsia" w:hAnsi="Arial" w:cs="Arial"/>
@@ -15558,6 +14748,7 @@
     <w:p>
       <w:pPr>
         <w:pStyle w:val="Heading1"/>
+        <w:spacing w:line="360" w:lineRule="auto"/>
         <w:ind w:left="720" w:right="646"/>
         <w:rPr>
           <w:rFonts w:ascii="Arial" w:hAnsi="Arial" w:cs="Arial"/>
@@ -15580,6 +14771,7 @@
     <w:p>
       <w:pPr>
         <w:pStyle w:val="Heading2"/>
+        <w:spacing w:line="360" w:lineRule="auto"/>
         <w:ind w:left="720"/>
         <w:rPr>
           <w:rFonts w:ascii="Arial" w:hAnsi="Arial" w:cs="Arial"/>
@@ -15601,6 +14793,7 @@
     <w:p>
       <w:pPr>
         <w:pStyle w:val="Heading2"/>
+        <w:spacing w:line="360" w:lineRule="auto"/>
         <w:ind w:left="720"/>
         <w:rPr>
           <w:rFonts w:ascii="Arial" w:eastAsiaTheme="minorHAnsi" w:hAnsi="Arial" w:cs="Arial"/>
@@ -15619,9 +14812,8 @@
           <w:szCs w:val="24"/>
           <w:lang w:eastAsia="en-ZA"/>
         </w:rPr>
-        <w:t xml:space="preserve">Nursing administration in cancer wards will see </w:t>
-      </w:r>
-      <w:proofErr w:type="gramStart"/>
+        <w:t>Nursing administration in cancer wards will see big changes with the use of a Clinical Decision Support System (CDSS). This system gives real-time alerts and suggestions based on patient symptoms, helping nursing managers make better decisions with their teams. By using data, nurses can cooperate more easily to meet the needs of patients.</w:t>
+      </w:r>
       <w:r>
         <w:rPr>
           <w:rFonts w:ascii="Arial" w:eastAsiaTheme="minorHAnsi" w:hAnsi="Arial" w:cs="Arial"/>
@@ -15630,9 +14822,8 @@
           <w:szCs w:val="24"/>
           <w:lang w:eastAsia="en-ZA"/>
         </w:rPr>
-        <w:t>big changes</w:t>
-      </w:r>
-      <w:proofErr w:type="gramEnd"/>
+        <w:br/>
+      </w:r>
       <w:r>
         <w:rPr>
           <w:rFonts w:ascii="Arial" w:eastAsiaTheme="minorHAnsi" w:hAnsi="Arial" w:cs="Arial"/>
@@ -15641,7 +14832,8 @@
           <w:szCs w:val="24"/>
           <w:lang w:eastAsia="en-ZA"/>
         </w:rPr>
-        <w:t xml:space="preserve"> with the use of a Clinical Decision Support System (CDSS). This system gives real-time alerts and suggestions based on patient symptoms, helping nursing managers make better decisions with their teams. By using data, nurses can cooperate more easily to meet the needs of patients.</w:t>
+        <w:br/>
+        <w:t>The system can be used in different management roles. At the top level, nursing managers can set rules for how it is used. They can also improve patient care by checking results and reviewing how well staff are doing their jobs. At the tactical level, they can give advice to specialists and help educate patients about their treatment options. At the operational level, the CDSS can help identify where nursing staff need more training, so they can use the system well.</w:t>
       </w:r>
       <w:r>
         <w:rPr>
@@ -15662,77 +14854,13 @@
           <w:lang w:eastAsia="en-ZA"/>
         </w:rPr>
         <w:br/>
-        <w:t xml:space="preserve">The system can </w:t>
-      </w:r>
-      <w:proofErr w:type="gramStart"/>
-      <w:r>
-        <w:rPr>
-          <w:rFonts w:ascii="Arial" w:eastAsiaTheme="minorHAnsi" w:hAnsi="Arial" w:cs="Arial"/>
-          <w:color w:val="auto"/>
-          <w:sz w:val="24"/>
-          <w:szCs w:val="24"/>
-          <w:lang w:eastAsia="en-ZA"/>
-        </w:rPr>
-        <w:t>be used</w:t>
-      </w:r>
-      <w:proofErr w:type="gramEnd"/>
-      <w:r>
-        <w:rPr>
-          <w:rFonts w:ascii="Arial" w:eastAsiaTheme="minorHAnsi" w:hAnsi="Arial" w:cs="Arial"/>
-          <w:color w:val="auto"/>
-          <w:sz w:val="24"/>
-          <w:szCs w:val="24"/>
-          <w:lang w:eastAsia="en-ZA"/>
-        </w:rPr>
-        <w:t xml:space="preserve"> in different management roles. At the top level, nursing managers can set rules for how it </w:t>
-      </w:r>
-      <w:proofErr w:type="gramStart"/>
-      <w:r>
-        <w:rPr>
-          <w:rFonts w:ascii="Arial" w:eastAsiaTheme="minorHAnsi" w:hAnsi="Arial" w:cs="Arial"/>
-          <w:color w:val="auto"/>
-          <w:sz w:val="24"/>
-          <w:szCs w:val="24"/>
-          <w:lang w:eastAsia="en-ZA"/>
-        </w:rPr>
-        <w:t>is used</w:t>
-      </w:r>
-      <w:proofErr w:type="gramEnd"/>
-      <w:r>
-        <w:rPr>
-          <w:rFonts w:ascii="Arial" w:eastAsiaTheme="minorHAnsi" w:hAnsi="Arial" w:cs="Arial"/>
-          <w:color w:val="auto"/>
-          <w:sz w:val="24"/>
-          <w:szCs w:val="24"/>
-          <w:lang w:eastAsia="en-ZA"/>
-        </w:rPr>
-        <w:t>. They can also improve patient care by checking results and reviewing how well staff are doing their jobs. At the tactical level, they can give advice to specialists and help educate patients about their treatment options. At the operational level, the CDSS can help identify where nursing staff need more training, so they can use the system well.</w:t>
-      </w:r>
-      <w:r>
-        <w:rPr>
-          <w:rFonts w:ascii="Arial" w:eastAsiaTheme="minorHAnsi" w:hAnsi="Arial" w:cs="Arial"/>
-          <w:color w:val="auto"/>
-          <w:sz w:val="24"/>
-          <w:szCs w:val="24"/>
-          <w:lang w:eastAsia="en-ZA"/>
-        </w:rPr>
-        <w:br/>
-      </w:r>
-      <w:r>
-        <w:rPr>
-          <w:rFonts w:ascii="Arial" w:eastAsiaTheme="minorHAnsi" w:hAnsi="Arial" w:cs="Arial"/>
-          <w:color w:val="auto"/>
-          <w:sz w:val="24"/>
-          <w:szCs w:val="24"/>
-          <w:lang w:eastAsia="en-ZA"/>
-        </w:rPr>
-        <w:br/>
         <w:t>The system aims to make work processes smoother and manage resources better, which will result in improved patient care. It also supports continuous learning and improvements in cancer treatment practices.</w:t>
       </w:r>
     </w:p>
     <w:p>
       <w:pPr>
         <w:pStyle w:val="Heading2"/>
+        <w:spacing w:line="360" w:lineRule="auto"/>
         <w:ind w:left="720"/>
         <w:rPr>
           <w:rFonts w:ascii="Arial" w:hAnsi="Arial" w:cs="Arial"/>
@@ -15752,6 +14880,7 @@
     </w:p>
     <w:p>
       <w:pPr>
+        <w:spacing w:line="360" w:lineRule="auto"/>
         <w:ind w:left="720"/>
         <w:rPr>
           <w:rFonts w:ascii="Arial" w:eastAsia="Times New Roman" w:hAnsi="Arial" w:cs="Arial"/>
@@ -15800,6 +14929,7 @@
     <w:p>
       <w:pPr>
         <w:pStyle w:val="Heading2"/>
+        <w:spacing w:line="360" w:lineRule="auto"/>
         <w:ind w:left="720"/>
         <w:rPr>
           <w:rFonts w:ascii="Arial" w:hAnsi="Arial" w:cs="Arial"/>
@@ -15814,12 +14944,14 @@
           <w:sz w:val="28"/>
           <w:szCs w:val="28"/>
         </w:rPr>
+        <w:lastRenderedPageBreak/>
         <w:t>Patient Outcomes</w:t>
       </w:r>
       <w:bookmarkEnd w:id="34"/>
     </w:p>
     <w:p>
       <w:pPr>
+        <w:spacing w:line="360" w:lineRule="auto"/>
         <w:ind w:left="720"/>
         <w:rPr>
           <w:rFonts w:ascii="Arial" w:hAnsi="Arial" w:cs="Arial"/>
@@ -15833,31 +14965,12 @@
           <w:lang w:eastAsia="en-ZA"/>
           <w14:ligatures w14:val="none"/>
         </w:rPr>
-        <w:t xml:space="preserve">Implementing the CDSS is anticipated to </w:t>
-      </w:r>
-      <w:proofErr w:type="gramStart"/>
-      <w:r>
-        <w:rPr>
-          <w:rFonts w:ascii="Arial" w:eastAsia="Times New Roman" w:hAnsi="Arial" w:cs="Arial"/>
-          <w:kern w:val="0"/>
-          <w:lang w:eastAsia="en-ZA"/>
-          <w14:ligatures w14:val="none"/>
-        </w:rPr>
-        <w:t>greatly improve</w:t>
-      </w:r>
-      <w:proofErr w:type="gramEnd"/>
-      <w:r>
-        <w:rPr>
-          <w:rFonts w:ascii="Arial" w:eastAsia="Times New Roman" w:hAnsi="Arial" w:cs="Arial"/>
-          <w:kern w:val="0"/>
-          <w:lang w:eastAsia="en-ZA"/>
-          <w14:ligatures w14:val="none"/>
-        </w:rPr>
-        <w:t xml:space="preserve"> patient outcomes. With prompt alerts and suggestions, patients are more likely to obtain early diagnoses and suitable treatments, potentially increasing survival rates and enhancing overall quality of life. The system can provide personalized treatment suggestions based on symptom analysis, making sure care meets each patient's unique needs. The CDSS also helps protect patients by lowering the risk of diagnostic errors and issues that can result from wrong diagnoses. This means patients can look forward to a healthcare experience that is more effective, efficient, and caring, which can lead to better health and greater satisfaction with their care.</w:t>
+        <w:t>Implementing the CDSS is anticipated to greatly improve patient outcomes. With prompt alerts and suggestions, patients are more likely to obtain early diagnoses and suitable treatments, potentially increasing survival rates and enhancing overall quality of life. The system can provide personalized treatment suggestions based on symptom analysis, making sure care meets each patient's unique needs. The CDSS also helps protect patients by lowering the risk of diagnostic errors and issues that can result from wrong diagnoses. This means patients can look forward to a healthcare experience that is more effective, efficient, and caring, which can lead to better health and greater satisfaction with their care.</w:t>
       </w:r>
     </w:p>
     <w:p>
       <w:pPr>
+        <w:spacing w:line="360" w:lineRule="auto"/>
         <w:ind w:left="720"/>
         <w:rPr>
           <w:rFonts w:ascii="Arial" w:hAnsi="Arial" w:cs="Arial"/>
@@ -15874,13 +14987,13 @@
           <w:sz w:val="32"/>
           <w:szCs w:val="32"/>
         </w:rPr>
-        <w:lastRenderedPageBreak/>
         <w:t>7.CONCLUSION</w:t>
       </w:r>
       <w:bookmarkEnd w:id="35"/>
     </w:p>
     <w:p>
       <w:pPr>
+        <w:spacing w:line="360" w:lineRule="auto"/>
         <w:ind w:left="720" w:right="720"/>
         <w:rPr>
           <w:rFonts w:ascii="Arial" w:hAnsi="Arial" w:cs="Arial"/>
@@ -15894,29 +15007,31 @@
           <w:kern w:val="0"/>
           <w14:ligatures w14:val="none"/>
         </w:rPr>
-        <w:t xml:space="preserve">In conclusion, the implementation of a Clinical Decision Support System (CDSS) in oncology wards shows promising potential to transform the current practices in cancer diagnosis and treatment. Using this technique can reduce diagnostic delays, which are a major problem in the medical field, especially in oncology, where effective treatment outcomes depend on early detection. The project has demonstrated that CDSS can improve decision-making efficiency, offer personalised treatment plans, and </w:t>
-      </w:r>
-      <w:proofErr w:type="gramStart"/>
-      <w:r>
+        <w:t>In conclusion, the implementation of a Clinical Decision Support System (CDSS) in oncology wards shows promising potential to transform the current practices in cancer diagnosis and treatment. Using this technique can reduce diagnostic delays, which are a major problem in the medical field, especially in oncology, where effective treatment outcomes depend on early detection. The project has demonstrated that CDSS can improve decision-making efficiency, offer personalised treatment plans, and ultimately lead to better patient outcomes.</w:t>
+      </w:r>
+    </w:p>
+    <w:p>
+      <w:pPr>
+        <w:spacing w:line="360" w:lineRule="auto"/>
+        <w:ind w:left="720" w:right="720"/>
         <w:rPr>
           <w:rFonts w:ascii="Arial" w:hAnsi="Arial" w:cs="Arial"/>
           <w:kern w:val="0"/>
           <w14:ligatures w14:val="none"/>
         </w:rPr>
-        <w:t>ultimately lead</w:t>
-      </w:r>
-      <w:proofErr w:type="gramEnd"/>
+      </w:pPr>
       <w:r>
         <w:rPr>
           <w:rFonts w:ascii="Arial" w:hAnsi="Arial" w:cs="Arial"/>
           <w:kern w:val="0"/>
           <w14:ligatures w14:val="none"/>
         </w:rPr>
-        <w:t xml:space="preserve"> to better patient outcomes.</w:t>
+        <w:t>Despite the constraints encountered during the project, such as limited access to real-world testing environments and time limitations, the feedback gathered from healthcare professionals’ points to a strong support for the integration of CDSS into clinical workflows. This backing demonstrates how the system may lower diagnostic errors, improve patient satisfaction, and improve the standard of healthcare delivery.</w:t>
       </w:r>
     </w:p>
     <w:p>
       <w:pPr>
+        <w:spacing w:line="360" w:lineRule="auto"/>
         <w:ind w:left="720" w:right="720"/>
         <w:rPr>
           <w:rFonts w:ascii="Arial" w:hAnsi="Arial" w:cs="Arial"/>
@@ -15930,93 +15045,21 @@
           <w:kern w:val="0"/>
           <w14:ligatures w14:val="none"/>
         </w:rPr>
-        <w:t xml:space="preserve">Despite the constraints encountered during the project, such as limited access to real-world testing environments and time limitations, the feedback gathered from healthcare professionals’ points to </w:t>
-      </w:r>
-      <w:proofErr w:type="gramStart"/>
+        <w:t xml:space="preserve">Looking ahead, further development and refinement of the system are essential to overcoming existing challenges. For it to be widely used, issues including data protection, system integration, and user training must be addressed. In addition, expanding the CDSS beyond oncology wards to other areas of healthcare, such as primary care and mental </w:t>
+      </w:r>
       <w:r>
         <w:rPr>
           <w:rFonts w:ascii="Arial" w:hAnsi="Arial" w:cs="Arial"/>
           <w:kern w:val="0"/>
           <w14:ligatures w14:val="none"/>
         </w:rPr>
-        <w:t>a strong support</w:t>
-      </w:r>
-      <w:proofErr w:type="gramEnd"/>
-      <w:r>
-        <w:rPr>
-          <w:rFonts w:ascii="Arial" w:hAnsi="Arial" w:cs="Arial"/>
-          <w:kern w:val="0"/>
-          <w14:ligatures w14:val="none"/>
-        </w:rPr>
-        <w:t xml:space="preserve"> for the integration of CDSS into clinical workflows. This backing demonstrates how the system may lower diagnostic errors, improve patient satisfaction, and improve the standard of healthcare delivery.</w:t>
+        <w:lastRenderedPageBreak/>
+        <w:t xml:space="preserve">health, can broaden its impact. The system will continue to be a useful instrument for enhancing healthcare delivery if it is continuously monitored and improved in response to user input and technical development. </w:t>
       </w:r>
     </w:p>
     <w:p>
       <w:pPr>
-        <w:ind w:left="720" w:right="720"/>
-        <w:rPr>
-          <w:rFonts w:ascii="Arial" w:hAnsi="Arial" w:cs="Arial"/>
-          <w:kern w:val="0"/>
-          <w14:ligatures w14:val="none"/>
-        </w:rPr>
-      </w:pPr>
-      <w:proofErr w:type="gramStart"/>
-      <w:r>
-        <w:rPr>
-          <w:rFonts w:ascii="Arial" w:hAnsi="Arial" w:cs="Arial"/>
-          <w:kern w:val="0"/>
-          <w14:ligatures w14:val="none"/>
-        </w:rPr>
-        <w:t>Looking ahead, further development and refinement of the system</w:t>
-      </w:r>
-      <w:proofErr w:type="gramEnd"/>
-      <w:r>
-        <w:rPr>
-          <w:rFonts w:ascii="Arial" w:hAnsi="Arial" w:cs="Arial"/>
-          <w:kern w:val="0"/>
-          <w14:ligatures w14:val="none"/>
-        </w:rPr>
-        <w:t xml:space="preserve"> are essential to overcoming existing challenges. For it to </w:t>
-      </w:r>
-      <w:proofErr w:type="gramStart"/>
-      <w:r>
-        <w:rPr>
-          <w:rFonts w:ascii="Arial" w:hAnsi="Arial" w:cs="Arial"/>
-          <w:kern w:val="0"/>
-          <w14:ligatures w14:val="none"/>
-        </w:rPr>
-        <w:t>be widely used</w:t>
-      </w:r>
-      <w:proofErr w:type="gramEnd"/>
-      <w:r>
-        <w:rPr>
-          <w:rFonts w:ascii="Arial" w:hAnsi="Arial" w:cs="Arial"/>
-          <w:kern w:val="0"/>
-          <w14:ligatures w14:val="none"/>
-        </w:rPr>
-        <w:t xml:space="preserve">, issues including data protection, system integration, and user training must be addressed. In addition, expanding the CDSS beyond oncology wards to other areas of healthcare, such as primary care and mental health, can broaden its impact. The system will continue to be a useful instrument for enhancing healthcare delivery if it </w:t>
-      </w:r>
-      <w:proofErr w:type="gramStart"/>
-      <w:r>
-        <w:rPr>
-          <w:rFonts w:ascii="Arial" w:hAnsi="Arial" w:cs="Arial"/>
-          <w:kern w:val="0"/>
-          <w14:ligatures w14:val="none"/>
-        </w:rPr>
-        <w:t>is continuously monitored</w:t>
-      </w:r>
-      <w:proofErr w:type="gramEnd"/>
-      <w:r>
-        <w:rPr>
-          <w:rFonts w:ascii="Arial" w:hAnsi="Arial" w:cs="Arial"/>
-          <w:kern w:val="0"/>
-          <w14:ligatures w14:val="none"/>
-        </w:rPr>
-        <w:t xml:space="preserve"> and improved in response to user input and technical development. </w:t>
-      </w:r>
-    </w:p>
-    <w:p>
-      <w:pPr>
+        <w:spacing w:line="360" w:lineRule="auto"/>
         <w:ind w:left="720" w:right="720"/>
       </w:pPr>
       <w:r>
@@ -16084,6 +15127,7 @@
               <w:r>
                 <w:fldChar w:fldCharType="separate"/>
               </w:r>
+              <w:bookmarkStart w:id="37" w:name="_Hlk180932612"/>
               <w:r>
                 <w:t xml:space="preserve">Agency, I. A. (2023). </w:t>
               </w:r>
@@ -16092,16 +15136,39 @@
                   <w:i/>
                   <w:iCs/>
                 </w:rPr>
-                <w:t>Strategic Document Development</w:t>
+                <w:t xml:space="preserve">Strategic </w:t>
               </w:r>
               <w:r>
-                <w:t xml:space="preserve">. Retrieved from International Atomic Energy Agency: </w:t>
+                <w:rPr>
+                  <w:i/>
+                  <w:iCs/>
+                </w:rPr>
+                <w:t>d</w:t>
               </w:r>
-              <w:proofErr w:type="gramStart"/>
               <w:r>
-                <w:t>https://www.iaea.org/services/key-programmes/programme-of-action-for-cancer-therapy-pact/strategic-document-development#:~:text=Skip%20to%20main,Terms%20of%20Use</w:t>
+                <w:rPr>
+                  <w:i/>
+                  <w:iCs/>
+                </w:rPr>
+                <w:t xml:space="preserve">ocument </w:t>
               </w:r>
-              <w:proofErr w:type="gramEnd"/>
+              <w:r>
+                <w:rPr>
+                  <w:i/>
+                  <w:iCs/>
+                </w:rPr>
+                <w:t>d</w:t>
+              </w:r>
+              <w:r>
+                <w:rPr>
+                  <w:i/>
+                  <w:iCs/>
+                </w:rPr>
+                <w:t>evelopment</w:t>
+              </w:r>
+              <w:r>
+                <w:t>. Retrieved from International Atomic Energy Agency: https://www.iaea.org/services/key-programmes/programme-of-action-for-cancer-therapy-pact/strategic-document-development#:~:text=Skip%20to%20main,Terms%20of%20Use</w:t>
+              </w:r>
             </w:p>
             <w:p>
               <w:pPr>
@@ -16116,7 +15183,175 @@
                   <w:i/>
                   <w:iCs/>
                 </w:rPr>
-                <w:t xml:space="preserve">Implementation of an Electronic National Early Warning System to Decrease Clinical Deterioration in Hospitalized Patients at a Tertiary Medical </w:t>
+                <w:t xml:space="preserve">Implementation of an </w:t>
+              </w:r>
+              <w:r>
+                <w:rPr>
+                  <w:i/>
+                  <w:iCs/>
+                </w:rPr>
+                <w:t>e</w:t>
+              </w:r>
+              <w:r>
+                <w:rPr>
+                  <w:i/>
+                  <w:iCs/>
+                </w:rPr>
+                <w:t xml:space="preserve">lectronic </w:t>
+              </w:r>
+              <w:r>
+                <w:rPr>
+                  <w:i/>
+                  <w:iCs/>
+                </w:rPr>
+                <w:t>n</w:t>
+              </w:r>
+              <w:r>
+                <w:rPr>
+                  <w:i/>
+                  <w:iCs/>
+                </w:rPr>
+                <w:t xml:space="preserve">ational </w:t>
+              </w:r>
+              <w:r>
+                <w:rPr>
+                  <w:i/>
+                  <w:iCs/>
+                </w:rPr>
+                <w:t>e</w:t>
+              </w:r>
+              <w:r>
+                <w:rPr>
+                  <w:i/>
+                  <w:iCs/>
+                </w:rPr>
+                <w:t xml:space="preserve">arly </w:t>
+              </w:r>
+              <w:r>
+                <w:rPr>
+                  <w:i/>
+                  <w:iCs/>
+                </w:rPr>
+                <w:t>w</w:t>
+              </w:r>
+              <w:r>
+                <w:rPr>
+                  <w:i/>
+                  <w:iCs/>
+                </w:rPr>
+                <w:t xml:space="preserve">arning </w:t>
+              </w:r>
+              <w:r>
+                <w:rPr>
+                  <w:i/>
+                  <w:iCs/>
+                </w:rPr>
+                <w:t>s</w:t>
+              </w:r>
+              <w:r>
+                <w:rPr>
+                  <w:i/>
+                  <w:iCs/>
+                </w:rPr>
+                <w:t xml:space="preserve">ystem to </w:t>
+              </w:r>
+              <w:r>
+                <w:rPr>
+                  <w:i/>
+                  <w:iCs/>
+                </w:rPr>
+                <w:t>d</w:t>
+              </w:r>
+              <w:r>
+                <w:rPr>
+                  <w:i/>
+                  <w:iCs/>
+                </w:rPr>
+                <w:t xml:space="preserve">ecrease </w:t>
+              </w:r>
+              <w:r>
+                <w:rPr>
+                  <w:i/>
+                  <w:iCs/>
+                </w:rPr>
+                <w:t>c</w:t>
+              </w:r>
+              <w:r>
+                <w:rPr>
+                  <w:i/>
+                  <w:iCs/>
+                </w:rPr>
+                <w:t xml:space="preserve">linical </w:t>
+              </w:r>
+              <w:r>
+                <w:rPr>
+                  <w:i/>
+                  <w:iCs/>
+                </w:rPr>
+                <w:t>d</w:t>
+              </w:r>
+              <w:r>
+                <w:rPr>
+                  <w:i/>
+                  <w:iCs/>
+                </w:rPr>
+                <w:t xml:space="preserve">eterioration in </w:t>
+              </w:r>
+              <w:r>
+                <w:rPr>
+                  <w:i/>
+                  <w:iCs/>
+                </w:rPr>
+                <w:t>h</w:t>
+              </w:r>
+              <w:r>
+                <w:rPr>
+                  <w:i/>
+                  <w:iCs/>
+                </w:rPr>
+                <w:t xml:space="preserve">ospitalized </w:t>
+              </w:r>
+              <w:r>
+                <w:rPr>
+                  <w:i/>
+                  <w:iCs/>
+                </w:rPr>
+                <w:t>p</w:t>
+              </w:r>
+              <w:r>
+                <w:rPr>
+                  <w:i/>
+                  <w:iCs/>
+                </w:rPr>
+                <w:t xml:space="preserve">atients at a </w:t>
+              </w:r>
+              <w:r>
+                <w:rPr>
+                  <w:i/>
+                  <w:iCs/>
+                </w:rPr>
+                <w:t>t</w:t>
+              </w:r>
+              <w:r>
+                <w:rPr>
+                  <w:i/>
+                  <w:iCs/>
+                </w:rPr>
+                <w:t xml:space="preserve">ertiary </w:t>
+              </w:r>
+              <w:r>
+                <w:rPr>
+                  <w:i/>
+                  <w:iCs/>
+                </w:rPr>
+                <w:t>m</w:t>
+              </w:r>
+              <w:r>
+                <w:rPr>
+                  <w:i/>
+                  <w:iCs/>
+                </w:rPr>
+                <w:t xml:space="preserve">edical </w:t>
               </w:r>
               <w:proofErr w:type="spellStart"/>
               <w:r>
@@ -16124,27 +15359,18 @@
                   <w:i/>
                   <w:iCs/>
                 </w:rPr>
-                <w:t>Center</w:t>
+                <w:t>c</w:t>
+              </w:r>
+              <w:r>
+                <w:rPr>
+                  <w:i/>
+                  <w:iCs/>
+                </w:rPr>
+                <w:t>enter</w:t>
               </w:r>
               <w:proofErr w:type="spellEnd"/>
               <w:r>
-                <w:t xml:space="preserve">. Retrieved from National </w:t>
-              </w:r>
-              <w:proofErr w:type="spellStart"/>
-              <w:r>
-                <w:t>Libray</w:t>
-              </w:r>
-              <w:proofErr w:type="spellEnd"/>
-              <w:r>
-                <w:t xml:space="preserve"> </w:t>
-              </w:r>
-              <w:proofErr w:type="gramStart"/>
-              <w:r>
-                <w:t>Of</w:t>
-              </w:r>
-              <w:proofErr w:type="gramEnd"/>
-              <w:r>
-                <w:t xml:space="preserve"> Medicine: https://www.ncbi.nlm.nih.gov/pmc/articles/PMC8123282/</w:t>
+                <w:t>. Retrieved from National Libray Of Medicine: https://www.ncbi.nlm.nih.gov/pmc/articles/PMC8123282/</w:t>
               </w:r>
             </w:p>
             <w:p>
@@ -16160,16 +15386,53 @@
                   <w:i/>
                   <w:iCs/>
                 </w:rPr>
-                <w:t>SANC-Competencies-Oncology-Nurse.</w:t>
+                <w:t>SANC-</w:t>
               </w:r>
               <w:r>
-                <w:t xml:space="preserve"> Retrieved from South African Nursing Council: </w:t>
+                <w:rPr>
+                  <w:i/>
+                  <w:iCs/>
+                </w:rPr>
+                <w:t>c</w:t>
               </w:r>
-              <w:proofErr w:type="gramStart"/>
               <w:r>
-                <w:t>https://www.sanc.co.za/wp-content/uploads/2020/06/SANC-Competencies-Oncology-Nurse.pdf</w:t>
+                <w:rPr>
+                  <w:i/>
+                  <w:iCs/>
+                </w:rPr>
+                <w:t>ompetencies-</w:t>
               </w:r>
-              <w:proofErr w:type="gramEnd"/>
+              <w:r>
+                <w:rPr>
+                  <w:i/>
+                  <w:iCs/>
+                </w:rPr>
+                <w:t>o</w:t>
+              </w:r>
+              <w:r>
+                <w:rPr>
+                  <w:i/>
+                  <w:iCs/>
+                </w:rPr>
+                <w:t>ncology-</w:t>
+              </w:r>
+              <w:r>
+                <w:rPr>
+                  <w:i/>
+                  <w:iCs/>
+                </w:rPr>
+                <w:t>n</w:t>
+              </w:r>
+              <w:r>
+                <w:rPr>
+                  <w:i/>
+                  <w:iCs/>
+                </w:rPr>
+                <w:t>urse.</w:t>
+              </w:r>
+              <w:r>
+                <w:t xml:space="preserve"> Retrieved from South African Nursing Council: https://www.sanc.co.za/wp-content/uploads/2020/06/SANC-Competencies-Oncology-Nurse.pdf</w:t>
+              </w:r>
             </w:p>
             <w:p>
               <w:pPr>
@@ -16184,16 +15447,24 @@
                   <w:i/>
                   <w:iCs/>
                 </w:rPr>
-                <w:t>COMPETENCIES FOR ONCOLOGY AND PALLIATIVE NURSING.</w:t>
+                <w:t>Competencies for oncology and palliative nursing</w:t>
               </w:r>
               <w:r>
-                <w:t xml:space="preserve"> Retrieved from South Africa Nursing Council: </w:t>
+                <w:rPr>
+                  <w:i/>
+                  <w:iCs/>
+                </w:rPr>
+                <w:t>.</w:t>
               </w:r>
-              <w:proofErr w:type="gramStart"/>
               <w:r>
-                <w:t>https://www.sanc.co.za/wp-content/uploads/2020/06/SANC-Competencies-Oncology-Nurse.pdf</w:t>
+                <w:t xml:space="preserve"> </w:t>
               </w:r>
-              <w:proofErr w:type="gramEnd"/>
+              <w:r>
+                <w:t>Retrieved from South African Nursing Council</w:t>
+              </w:r>
+              <w:r>
+                <w:t>: https://www.sanc.co.za/wp-content/uploads/2020/06/SANC-Competencies-Oncology-Nurse.pdf</w:t>
+              </w:r>
             </w:p>
             <w:p>
               <w:pPr>
@@ -16201,7 +15472,10 @@
                 <w:ind w:left="720" w:hanging="720"/>
               </w:pPr>
               <w:r>
-                <w:t xml:space="preserve">DAVIDS, J. M. (2006, April). </w:t>
+                <w:t>Davids</w:t>
+              </w:r>
+              <w:r>
+                <w:t xml:space="preserve">, J. M. (2006, April). </w:t>
               </w:r>
               <w:r>
                 <w:rPr>
@@ -16211,15 +15485,7 @@
                 <w:t>Continuing professional development in nursing.</w:t>
               </w:r>
               <w:r>
-                <w:t xml:space="preserve"> Retrieved from </w:t>
-              </w:r>
-              <w:proofErr w:type="spellStart"/>
-              <w:r>
-                <w:t>SunScholor</w:t>
-              </w:r>
-              <w:proofErr w:type="spellEnd"/>
-              <w:r>
-                <w:t>: https://scholar.sun.ac.za/server/api/core/bitstreams/0fcdd91b-ddf7-4732-8c7b-e9add17ff700/content#:~:text=The%20primary%20aim%20of%20continuing,to%20their%20patients%20and%20clients.</w:t>
+                <w:t xml:space="preserve"> Retrieved from SunScholor: https://scholar.sun.ac.za/server/api/core/bitstreams/0fcdd91b-ddf7-4732-8c7b-e9add17ff700/content#:~:text=The%20primary%20aim%20of%20continuing,to%20their%20patients%20and%20clients.</w:t>
               </w:r>
             </w:p>
             <w:p>
@@ -16227,23 +15493,24 @@
                 <w:pStyle w:val="Bibliography"/>
                 <w:ind w:left="720" w:hanging="720"/>
               </w:pPr>
-              <w:proofErr w:type="spellStart"/>
               <w:r>
-                <w:t>Dr.</w:t>
+                <w:t xml:space="preserve">Dr. Tiffany Avery, C. M. (2020, August 31). </w:t>
               </w:r>
-              <w:proofErr w:type="spellEnd"/>
               <w:r>
-                <w:t xml:space="preserve"> Tiffany Avery, C. M. (2020, August 31). </w:t>
+                <w:t>Understanding evidence-based practice in oncology</w:t>
               </w:r>
               <w:r>
                 <w:rPr>
                   <w:i/>
                   <w:iCs/>
                 </w:rPr>
-                <w:t>Understanding Evidence-Based Practice in Oncology.</w:t>
+                <w:t>.</w:t>
               </w:r>
               <w:r>
-                <w:t xml:space="preserve"> Retrieved from Nant Health: https://nanthealth.com/resources/articles/evidence-based-practice-in-oncology/#:~:text=Evidence%2Dbased%20practice%20is%20the,clinical%20trials%20for%20similar%20diagnoses.</w:t>
+                <w:t xml:space="preserve"> </w:t>
+              </w:r>
+              <w:r>
+                <w:t>Retrieved from Nant Health: https://nanthealth.com/resources/articles/evidence-based-practice-in-oncology/#:~:text=Evidence%2Dbased%20practice%20is%20the,clinical%20trials%20for%20similar%20diagnoses.</w:t>
               </w:r>
             </w:p>
             <w:p>
@@ -16259,14 +15526,17 @@
                   <w:i/>
                   <w:iCs/>
                 </w:rPr>
-                <w:t>DEFINING STANDARDIZATION AND PERSONALIZED CARE</w:t>
+                <w:t>Defining standardization and personalized care</w:t>
               </w:r>
               <w:r>
-                <w:t xml:space="preserve">. Retrieved from </w:t>
+                <w:t xml:space="preserve">. </w:t>
+              </w:r>
+              <w:r>
+                <w:t xml:space="preserve">Retrieved from </w:t>
               </w:r>
               <w:proofErr w:type="spellStart"/>
               <w:r>
-                <w:t>medicalgps</w:t>
+                <w:t>MedicalGPS</w:t>
               </w:r>
               <w:proofErr w:type="spellEnd"/>
               <w:r>
@@ -16279,23 +15549,28 @@
                 <w:ind w:left="720" w:hanging="720"/>
               </w:pPr>
               <w:r>
-                <w:t xml:space="preserve">Mary Johnson, R. M. (2024). </w:t>
+                <w:t>Johnson, M. R.</w:t>
+              </w:r>
+              <w:r>
+                <w:t xml:space="preserve"> (2024). </w:t>
               </w:r>
               <w:r>
                 <w:rPr>
                   <w:i/>
                   <w:iCs/>
                 </w:rPr>
-                <w:t>Principles of Oncology Nursing</w:t>
+                <w:t>Principles of oncology nursing</w:t>
               </w:r>
               <w:r>
-                <w:t xml:space="preserve">. Retrieved from Scribd Logo: </w:t>
+                <w:rPr>
+                  <w:i/>
+                  <w:iCs/>
+                </w:rPr>
+                <w:t>.</w:t>
               </w:r>
-              <w:proofErr w:type="gramStart"/>
               <w:r>
-                <w:t>https://www.scribd.com/document/598768495/Principles-of-Oncology-Nursing</w:t>
+                <w:t xml:space="preserve"> Retrieved from Scribd Logo: https://www.scribd.com/document/598768495/Principles-of-Oncology-Nursing</w:t>
               </w:r>
-              <w:proofErr w:type="gramEnd"/>
             </w:p>
             <w:p>
               <w:pPr>
@@ -16303,7 +15578,10 @@
                 <w:ind w:left="720" w:hanging="720"/>
               </w:pPr>
               <w:r>
-                <w:t xml:space="preserve">Organization, W. h. (2024). </w:t>
+                <w:t>Organization, W. H</w:t>
+              </w:r>
+              <w:r>
+                <w:t xml:space="preserve">. (2024). </w:t>
               </w:r>
               <w:r>
                 <w:rPr>
@@ -16313,17 +15591,18 @@
                 <w:t>Ensuring quality cancer treatment</w:t>
               </w:r>
               <w:r>
-                <w:t xml:space="preserve">. Retrieved from World health Organization: </w:t>
+                <w:t xml:space="preserve">. Retrieved from World </w:t>
               </w:r>
-              <w:proofErr w:type="gramStart"/>
               <w:r>
-                <w:t>https://www.who.int/activities/ensuring-quality-treatment-for-cancer#:~:text=Cancer%20diagnosis%20and%20treatment%20programmes%2</w:t>
+                <w:t>H</w:t>
+              </w:r>
+              <w:r>
+                <w:t>ealth Organization: https://www.who.int/activities/ensuring-quality-treatment-for-cancer#:~:text=Cancer%20diagnosis%20and%20treatment%20programmes%2</w:t>
               </w:r>
               <w:r>
                 <w:lastRenderedPageBreak/>
                 <w:t>0aim%20to%20cure%20or%20considerably%20prolong%20the%20life%20of%20patients%20and%20to%20ensure%20the%20best%20possible%20quali</w:t>
               </w:r>
-              <w:proofErr w:type="gramEnd"/>
             </w:p>
             <w:p>
               <w:pPr>
@@ -16338,7 +15617,7 @@
                   <w:i/>
                   <w:iCs/>
                 </w:rPr>
-                <w:t>National Cancer Control Programme - Latest Information</w:t>
+                <w:t>National cancer control programme - Latest information</w:t>
               </w:r>
               <w:r>
                 <w:t>. Retrieved from National Cancer Control Programme: https://www.hse.ie/eng/services/list/5/cancer/#:~:text=National%20Cancer%20Control%20Programme%20%2D%20Latest,evaluation%20into%20strategies%20and%20actions.</w:t>
@@ -16376,16 +15655,11 @@
                   <w:i/>
                   <w:iCs/>
                 </w:rPr>
-                <w:t>What Is an Oncology Nurse? And How to Become One</w:t>
+                <w:t xml:space="preserve">What is an oncology nurse? And how to become one. </w:t>
               </w:r>
               <w:r>
-                <w:t xml:space="preserve">. Retrieved from Coursera: </w:t>
+                <w:t xml:space="preserve"> Retrieved from Coursera: https://www.coursera.org/articles/oncology-nurse</w:t>
               </w:r>
-              <w:proofErr w:type="gramStart"/>
-              <w:r>
-                <w:t>https://www.coursera.org/articles/oncology-nurse</w:t>
-              </w:r>
-              <w:proofErr w:type="gramEnd"/>
             </w:p>
             <w:p>
               <w:pPr>
@@ -16400,18 +15674,10 @@
                   <w:i/>
                   <w:iCs/>
                 </w:rPr>
-                <w:t>National Continued Competency Program</w:t>
+                <w:t>National continued competency program</w:t>
               </w:r>
               <w:r>
-                <w:t xml:space="preserve">. Retrieved from National Registry </w:t>
-              </w:r>
-              <w:proofErr w:type="gramStart"/>
-              <w:r>
-                <w:t>Of</w:t>
-              </w:r>
-              <w:proofErr w:type="gramEnd"/>
-              <w:r>
-                <w:t xml:space="preserve"> Emergency Medical Technicians: https://www.nremt.org/Document/nccp#:~:text=HOME,Emergency%20Medical%20Technicians</w:t>
+                <w:t>. Retrieved from National Registry Of Emergency Medical Technicians: https://www.nremt.org/Document/nccp#:~:text=HOME,Emergency%20Medical%20Technicians</w:t>
               </w:r>
             </w:p>
             <w:p>
@@ -16427,7 +15693,7 @@
                   <w:i/>
                   <w:iCs/>
                 </w:rPr>
-                <w:t>Evidence Based Practice Guidelines</w:t>
+                <w:t>Evidence-based practice guidelines</w:t>
               </w:r>
               <w:r>
                 <w:t>. Retrieved from University Of Cape Town: https://health.uct.ac.za/childrensnursingunit/EBPG#:~:text=Skip%20to%20main,%7C%20PAIA.</w:t>
@@ -16446,26 +15712,40 @@
                   <w:i/>
                   <w:iCs/>
                 </w:rPr>
-                <w:t>Implementing evidence-based practice.</w:t>
-              </w:r>
-              <w:r>
-                <w:t xml:space="preserve"> Retrieved from Department </w:t>
+                <w:t>Implementing evidence-based practice</w:t>
               </w:r>
               <w:proofErr w:type="gramStart"/>
               <w:r>
-                <w:t>Of</w:t>
+                <w:rPr>
+                  <w:i/>
+                  <w:iCs/>
+                </w:rPr>
+                <w:t>.</w:t>
+              </w:r>
+              <w:r>
+                <w:t xml:space="preserve"> </w:t>
+              </w:r>
+              <w:r>
+                <w:t>.</w:t>
               </w:r>
               <w:proofErr w:type="gramEnd"/>
               <w:r>
-                <w:t xml:space="preserve"> </w:t>
+                <w:t xml:space="preserve"> Retrieved from Department of Health Victoria</w:t>
               </w:r>
-              <w:proofErr w:type="spellStart"/>
               <w:r>
-                <w:t>Helath</w:t>
+                <w:t xml:space="preserve">: </w:t>
               </w:r>
-              <w:proofErr w:type="spellEnd"/>
               <w:r>
-                <w:t xml:space="preserve"> Victoria: https://www.health.vic.gov.au/patient-care/implementing-evidence-based-practice</w:t>
+                <w:t>https://www.health.vic.gov.au/patient-care/implementing-evidence-based-practice</w:t>
+              </w:r>
+              <w:bookmarkEnd w:id="37"/>
+            </w:p>
+            <w:p>
+              <w:pPr>
+                <w:jc w:val="left"/>
+              </w:pPr>
+              <w:r>
+                <w:br w:type="page"/>
               </w:r>
             </w:p>
             <w:p>
@@ -16474,6 +15754,7 @@
                   <w:b/>
                   <w:bCs/>
                 </w:rPr>
+                <w:lastRenderedPageBreak/>
                 <w:fldChar w:fldCharType="end"/>
               </w:r>
             </w:p>
@@ -16481,32 +15762,23 @@
         </w:sdt>
       </w:sdtContent>
     </w:sdt>
-    <w:p/>
     <w:p>
       <w:pPr>
         <w:pStyle w:val="Heading1"/>
       </w:pPr>
-    </w:p>
-    <w:p/>
-    <w:p/>
-    <w:p/>
-    <w:p/>
-    <w:p/>
-    <w:p>
-      <w:pPr>
-        <w:pStyle w:val="Heading1"/>
-      </w:pPr>
-      <w:bookmarkStart w:id="37" w:name="_Annexure_A"/>
-      <w:bookmarkStart w:id="38" w:name="_Toc180413384"/>
-      <w:bookmarkEnd w:id="37"/>
-      <w:r>
-        <w:lastRenderedPageBreak/>
+      <w:bookmarkStart w:id="38" w:name="_Annexure_A"/>
+      <w:bookmarkStart w:id="39" w:name="_Toc180413384"/>
+      <w:bookmarkEnd w:id="38"/>
+      <w:r>
         <w:t>Annexure A</w:t>
       </w:r>
-      <w:bookmarkEnd w:id="38"/>
+      <w:bookmarkEnd w:id="39"/>
     </w:p>
     <w:p>
       <w:r>
+        <w:rPr>
+          <w:noProof/>
+        </w:rPr>
         <w:drawing>
           <wp:inline distT="0" distB="0" distL="0" distR="0" wp14:anchorId="205DC4EA" wp14:editId="68F14BB8">
             <wp:extent cx="5448772" cy="6835732"/>
@@ -16557,6 +15829,9 @@
     </w:p>
     <w:p>
       <w:r>
+        <w:rPr>
+          <w:noProof/>
+        </w:rPr>
         <w:lastRenderedPageBreak/>
         <w:drawing>
           <wp:inline distT="0" distB="0" distL="0" distR="0" wp14:anchorId="0B998C1A" wp14:editId="14D11D1E">
@@ -16608,6 +15883,9 @@
     </w:p>
     <w:p>
       <w:r>
+        <w:rPr>
+          <w:noProof/>
+        </w:rPr>
         <w:lastRenderedPageBreak/>
         <w:drawing>
           <wp:inline distT="0" distB="0" distL="0" distR="0" wp14:anchorId="62B1981E" wp14:editId="77BC3C4F">
@@ -16672,17 +15950,20 @@
       <w:pPr>
         <w:pStyle w:val="Heading1"/>
       </w:pPr>
-      <w:bookmarkStart w:id="39" w:name="_Annexure_B"/>
-      <w:bookmarkStart w:id="40" w:name="_Toc180413385"/>
-      <w:bookmarkEnd w:id="39"/>
+      <w:bookmarkStart w:id="40" w:name="_Annexure_B"/>
+      <w:bookmarkStart w:id="41" w:name="_Toc180413385"/>
+      <w:bookmarkEnd w:id="40"/>
       <w:r>
         <w:lastRenderedPageBreak/>
         <w:t>Annexure B</w:t>
       </w:r>
-      <w:bookmarkEnd w:id="40"/>
+      <w:bookmarkEnd w:id="41"/>
     </w:p>
     <w:p>
       <w:r>
+        <w:rPr>
+          <w:noProof/>
+        </w:rPr>
         <w:drawing>
           <wp:inline distT="0" distB="0" distL="0" distR="0" wp14:anchorId="5DE020BC" wp14:editId="108F27C6">
             <wp:extent cx="5731510" cy="8085455"/>
@@ -16725,6 +16006,9 @@
         <w:br w:type="page"/>
       </w:r>
       <w:r>
+        <w:rPr>
+          <w:noProof/>
+        </w:rPr>
         <w:lastRenderedPageBreak/>
         <w:drawing>
           <wp:inline distT="0" distB="0" distL="0" distR="0" wp14:anchorId="59FA1540" wp14:editId="132FEACA">
@@ -16768,6 +16052,9 @@
     </w:p>
     <w:p>
       <w:r>
+        <w:rPr>
+          <w:noProof/>
+        </w:rPr>
         <w:lastRenderedPageBreak/>
         <w:drawing>
           <wp:inline distT="0" distB="0" distL="0" distR="0" wp14:anchorId="4560707A" wp14:editId="6C3AA13D">
@@ -16811,6 +16098,9 @@
     </w:p>
     <w:p>
       <w:r>
+        <w:rPr>
+          <w:noProof/>
+        </w:rPr>
         <w:lastRenderedPageBreak/>
         <w:drawing>
           <wp:inline distT="0" distB="0" distL="0" distR="0" wp14:anchorId="28156D20" wp14:editId="39CB7329">
@@ -16860,6 +16150,9 @@
         </w:rPr>
       </w:pPr>
       <w:r>
+        <w:rPr>
+          <w:noProof/>
+        </w:rPr>
         <w:lastRenderedPageBreak/>
         <w:drawing>
           <wp:inline distT="0" distB="0" distL="0" distR="0" wp14:anchorId="7A084B7A" wp14:editId="360BCC24">
@@ -16911,6 +16204,9 @@
         </w:rPr>
       </w:pPr>
       <w:r>
+        <w:rPr>
+          <w:noProof/>
+        </w:rPr>
         <w:lastRenderedPageBreak/>
         <w:drawing>
           <wp:inline distT="0" distB="0" distL="0" distR="0" wp14:anchorId="4894D6F1" wp14:editId="01516F89">
@@ -16962,6 +16258,9 @@
         </w:rPr>
       </w:pPr>
       <w:r>
+        <w:rPr>
+          <w:noProof/>
+        </w:rPr>
         <w:lastRenderedPageBreak/>
         <w:drawing>
           <wp:inline distT="0" distB="0" distL="0" distR="0" wp14:anchorId="2D36CF8C" wp14:editId="561589B8">
@@ -17013,6 +16312,9 @@
         </w:rPr>
       </w:pPr>
       <w:r>
+        <w:rPr>
+          <w:noProof/>
+        </w:rPr>
         <w:lastRenderedPageBreak/>
         <w:drawing>
           <wp:inline distT="0" distB="0" distL="0" distR="0" wp14:anchorId="625A9827" wp14:editId="6550D392">
@@ -17064,6 +16366,9 @@
         </w:rPr>
       </w:pPr>
       <w:r>
+        <w:rPr>
+          <w:noProof/>
+        </w:rPr>
         <w:lastRenderedPageBreak/>
         <w:drawing>
           <wp:inline distT="0" distB="0" distL="0" distR="0" wp14:anchorId="331CDEE2" wp14:editId="1E71497D">
@@ -17115,6 +16420,9 @@
         </w:rPr>
       </w:pPr>
       <w:r>
+        <w:rPr>
+          <w:noProof/>
+        </w:rPr>
         <w:lastRenderedPageBreak/>
         <w:drawing>
           <wp:inline distT="0" distB="0" distL="0" distR="0" wp14:anchorId="4E965720" wp14:editId="1CF836C1">
@@ -17166,6 +16474,9 @@
         </w:rPr>
       </w:pPr>
       <w:r>
+        <w:rPr>
+          <w:noProof/>
+        </w:rPr>
         <w:lastRenderedPageBreak/>
         <w:drawing>
           <wp:inline distT="0" distB="0" distL="0" distR="0" wp14:anchorId="730ACC66" wp14:editId="126F338E">
@@ -17217,6 +16528,9 @@
         </w:rPr>
       </w:pPr>
       <w:r>
+        <w:rPr>
+          <w:noProof/>
+        </w:rPr>
         <w:lastRenderedPageBreak/>
         <w:drawing>
           <wp:inline distT="0" distB="0" distL="0" distR="0" wp14:anchorId="257C567E" wp14:editId="46AF34B0">
@@ -17272,6 +16586,9 @@
         <w:br w:type="page"/>
       </w:r>
       <w:r>
+        <w:rPr>
+          <w:noProof/>
+        </w:rPr>
         <w:lastRenderedPageBreak/>
         <w:drawing>
           <wp:inline distT="0" distB="0" distL="0" distR="0" wp14:anchorId="69155553" wp14:editId="5A10D44B">
@@ -17333,6 +16650,9 @@
         </w:rPr>
       </w:pPr>
       <w:r>
+        <w:rPr>
+          <w:noProof/>
+        </w:rPr>
         <w:lastRenderedPageBreak/>
         <w:drawing>
           <wp:inline distT="0" distB="0" distL="0" distR="0" wp14:anchorId="7CE2EF93" wp14:editId="41010716">
@@ -17384,6 +16704,9 @@
         </w:rPr>
       </w:pPr>
       <w:r>
+        <w:rPr>
+          <w:noProof/>
+        </w:rPr>
         <w:lastRenderedPageBreak/>
         <w:drawing>
           <wp:inline distT="0" distB="0" distL="0" distR="0" wp14:anchorId="43554E77" wp14:editId="327506A2">
@@ -17429,17 +16752,20 @@
       <w:pPr>
         <w:pStyle w:val="Heading1"/>
       </w:pPr>
-      <w:bookmarkStart w:id="41" w:name="_Annexure_C"/>
-      <w:bookmarkStart w:id="42" w:name="_Toc180413386"/>
-      <w:bookmarkEnd w:id="41"/>
+      <w:bookmarkStart w:id="42" w:name="_Annexure_C"/>
+      <w:bookmarkStart w:id="43" w:name="_Toc180413386"/>
+      <w:bookmarkEnd w:id="42"/>
       <w:r>
         <w:lastRenderedPageBreak/>
         <w:t>Annexure C</w:t>
       </w:r>
-      <w:bookmarkEnd w:id="42"/>
+      <w:bookmarkEnd w:id="43"/>
     </w:p>
     <w:p>
       <w:r>
+        <w:rPr>
+          <w:noProof/>
+        </w:rPr>
         <w:drawing>
           <wp:inline distT="0" distB="0" distL="0" distR="0" wp14:anchorId="37260E03" wp14:editId="372ED706">
             <wp:extent cx="5731510" cy="3106420"/>
@@ -17479,6 +16805,9 @@
     </w:p>
     <w:p>
       <w:r>
+        <w:rPr>
+          <w:noProof/>
+        </w:rPr>
         <w:drawing>
           <wp:inline distT="0" distB="0" distL="0" distR="0" wp14:anchorId="7CDBC2B2" wp14:editId="38821A3F">
             <wp:extent cx="1695450" cy="3162300"/>
@@ -17519,6 +16848,9 @@
         <w:t xml:space="preserve"> </w:t>
       </w:r>
       <w:r>
+        <w:rPr>
+          <w:noProof/>
+        </w:rPr>
         <w:drawing>
           <wp:inline distT="0" distB="0" distL="0" distR="0" wp14:anchorId="6362FDCB" wp14:editId="459BE600">
             <wp:extent cx="3857625" cy="3095625"/>
@@ -17558,6 +16890,9 @@
     </w:p>
     <w:p>
       <w:r>
+        <w:rPr>
+          <w:noProof/>
+        </w:rPr>
         <w:lastRenderedPageBreak/>
         <w:drawing>
           <wp:inline distT="0" distB="0" distL="0" distR="0" wp14:anchorId="7140B26C" wp14:editId="2EFEF954">
@@ -17598,6 +16933,9 @@
     </w:p>
     <w:p>
       <w:r>
+        <w:rPr>
+          <w:noProof/>
+        </w:rPr>
         <w:drawing>
           <wp:inline distT="0" distB="0" distL="0" distR="0" wp14:anchorId="7B982D22" wp14:editId="1DD1C169">
             <wp:extent cx="5905500" cy="3219450"/>
@@ -21480,7 +20818,6 @@
   <w:style w:type="character" w:default="1" w:styleId="DefaultParagraphFont">
     <w:name w:val="Default Paragraph Font"/>
     <w:uiPriority w:val="1"/>
-    <w:semiHidden/>
     <w:unhideWhenUsed/>
   </w:style>
   <w:style w:type="table" w:default="1" w:styleId="TableNormal">

</xml_diff>